<commit_message>
Login encriptado + Registro
</commit_message>
<xml_diff>
--- a/Documentacion/DOCUMENTOS/Documentacion proyecto.docx
+++ b/Documentacion/DOCUMENTOS/Documentacion proyecto.docx
@@ -577,8 +577,18 @@
           <w:sz w:val="24"/>
           <w:szCs w:val="24"/>
         </w:rPr>
-        <w:t>Este documento contiene el transcurso del proyecto de realizar una tienda online basada en una ya existente; en este caso la del comercio Primor</w:t>
-      </w:r>
+        <w:t xml:space="preserve">Este documento contiene el transcurso del proyecto de realizar una tienda online basada en una ya existente; en este caso la del comercio </w:t>
+      </w:r>
+      <w:proofErr w:type="gramStart"/>
+      <w:r>
+        <w:rPr>
+          <w:rFonts w:ascii="Muli" w:hAnsi="Muli"/>
+          <w:sz w:val="24"/>
+          <w:szCs w:val="24"/>
+        </w:rPr>
+        <w:t>Primor</w:t>
+      </w:r>
+      <w:proofErr w:type="gramEnd"/>
       <w:r>
         <w:rPr>
           <w:rFonts w:ascii="Muli" w:hAnsi="Muli"/>
@@ -702,24 +712,6 @@
           <w:sz w:val="24"/>
           <w:szCs w:val="24"/>
         </w:rPr>
-        <w:t>Paraules clau sobre el projecte separades per comes, exemple:</w:t>
-      </w:r>
-    </w:p>
-    <w:p>
-      <w:pPr>
-        <w:jc w:val="center"/>
-        <w:rPr>
-          <w:rFonts w:ascii="Muli" w:hAnsi="Muli"/>
-          <w:sz w:val="24"/>
-          <w:szCs w:val="24"/>
-        </w:rPr>
-      </w:pPr>
-      <w:r>
-        <w:rPr>
-          <w:rFonts w:ascii="Muli" w:hAnsi="Muli"/>
-          <w:sz w:val="24"/>
-          <w:szCs w:val="24"/>
-        </w:rPr>
         <w:t>Tienda</w:t>
       </w:r>
       <w:r>
@@ -768,15 +760,77 @@
           <w:sz w:val="24"/>
           <w:szCs w:val="24"/>
         </w:rPr>
-        <w:t>Vista, Controlador, Clases, POO, MySQL, CSS, MVC, PHP, Figma, Moodboard, Diagrama, XAMPP, Bootstrap, UX/UI, Cookie, Responsive, HTML, GIT, Pedidos, Login</w:t>
-      </w:r>
-      <w:r>
-        <w:rPr>
-          <w:rFonts w:ascii="Muli" w:hAnsi="Muli"/>
-          <w:sz w:val="24"/>
-          <w:szCs w:val="24"/>
-        </w:rPr>
-        <w:t>, Objetos…</w:t>
+        <w:t xml:space="preserve">Vista, Controlador, Clases, POO, MySQL, CSS, MVC, PHP, </w:t>
+      </w:r>
+      <w:proofErr w:type="spellStart"/>
+      <w:r>
+        <w:rPr>
+          <w:rFonts w:ascii="Muli" w:hAnsi="Muli"/>
+          <w:sz w:val="24"/>
+          <w:szCs w:val="24"/>
+        </w:rPr>
+        <w:t>Figma</w:t>
+      </w:r>
+      <w:proofErr w:type="spellEnd"/>
+      <w:r>
+        <w:rPr>
+          <w:rFonts w:ascii="Muli" w:hAnsi="Muli"/>
+          <w:sz w:val="24"/>
+          <w:szCs w:val="24"/>
+        </w:rPr>
+        <w:t xml:space="preserve">, </w:t>
+      </w:r>
+      <w:proofErr w:type="spellStart"/>
+      <w:r>
+        <w:rPr>
+          <w:rFonts w:ascii="Muli" w:hAnsi="Muli"/>
+          <w:sz w:val="24"/>
+          <w:szCs w:val="24"/>
+        </w:rPr>
+        <w:t>Moodboard</w:t>
+      </w:r>
+      <w:proofErr w:type="spellEnd"/>
+      <w:r>
+        <w:rPr>
+          <w:rFonts w:ascii="Muli" w:hAnsi="Muli"/>
+          <w:sz w:val="24"/>
+          <w:szCs w:val="24"/>
+        </w:rPr>
+        <w:t xml:space="preserve">, Diagrama, XAMPP, Bootstrap, UX/UI, Cookie, Responsive, HTML, GIT, Pedidos, </w:t>
+      </w:r>
+      <w:proofErr w:type="spellStart"/>
+      <w:r>
+        <w:rPr>
+          <w:rFonts w:ascii="Muli" w:hAnsi="Muli"/>
+          <w:sz w:val="24"/>
+          <w:szCs w:val="24"/>
+        </w:rPr>
+        <w:t>Login</w:t>
+      </w:r>
+      <w:proofErr w:type="spellEnd"/>
+      <w:r>
+        <w:rPr>
+          <w:rFonts w:ascii="Muli" w:hAnsi="Muli"/>
+          <w:sz w:val="24"/>
+          <w:szCs w:val="24"/>
+        </w:rPr>
+        <w:t xml:space="preserve">, </w:t>
+      </w:r>
+      <w:r>
+        <w:rPr>
+          <w:rFonts w:ascii="Muli" w:hAnsi="Muli"/>
+          <w:sz w:val="24"/>
+          <w:szCs w:val="24"/>
+        </w:rPr>
+        <w:t xml:space="preserve">Registro, </w:t>
+      </w:r>
+      <w:r>
+        <w:rPr>
+          <w:rFonts w:ascii="Muli" w:hAnsi="Muli"/>
+          <w:sz w:val="24"/>
+          <w:szCs w:val="24"/>
+        </w:rPr>
+        <w:t>Objetos…</w:t>
       </w:r>
     </w:p>
     <w:p>
@@ -794,6 +848,16 @@
         <w:jc w:val="center"/>
         <w:rPr>
           <w:rFonts w:ascii="Muli" w:hAnsi="Muli"/>
+          <w:sz w:val="28"/>
+          <w:szCs w:val="28"/>
+        </w:rPr>
+      </w:pPr>
+    </w:p>
+    <w:p>
+      <w:pPr>
+        <w:jc w:val="center"/>
+        <w:rPr>
+          <w:rFonts w:ascii="Muli" w:hAnsi="Muli"/>
           <w:b/>
           <w:bCs/>
           <w:color w:val="C00000"/>
@@ -801,6 +865,7 @@
           <w:szCs w:val="36"/>
         </w:rPr>
       </w:pPr>
+      <w:proofErr w:type="spellStart"/>
       <w:r>
         <w:rPr>
           <w:rFonts w:ascii="Muli" w:hAnsi="Muli"/>
@@ -812,42 +877,7 @@
         </w:rPr>
         <w:t>Keywords</w:t>
       </w:r>
-    </w:p>
-    <w:p>
-      <w:pPr>
-        <w:jc w:val="center"/>
-        <w:rPr>
-          <w:rFonts w:ascii="Muli" w:hAnsi="Muli"/>
-          <w:sz w:val="24"/>
-          <w:szCs w:val="24"/>
-        </w:rPr>
-      </w:pPr>
-      <w:r>
-        <w:rPr>
-          <w:rFonts w:ascii="Muli" w:hAnsi="Muli"/>
-          <w:sz w:val="24"/>
-          <w:szCs w:val="24"/>
-        </w:rPr>
-        <w:t>Paraules clau sobre el projecte separades per comes, exemple:</w:t>
-      </w:r>
-    </w:p>
-    <w:p>
-      <w:pPr>
-        <w:jc w:val="center"/>
-        <w:rPr>
-          <w:rFonts w:ascii="Muli" w:hAnsi="Muli"/>
-          <w:sz w:val="24"/>
-          <w:szCs w:val="24"/>
-        </w:rPr>
-      </w:pPr>
-      <w:r>
-        <w:rPr>
-          <w:rFonts w:ascii="Muli" w:hAnsi="Muli"/>
-          <w:sz w:val="24"/>
-          <w:szCs w:val="24"/>
-        </w:rPr>
-        <w:t>Tienda online, Restaurante, Primor, Productos, Modelo, Vista, Controlador, Clases, POO, MySQL, CSS, MVC, PHP, Figma, Moodboard, Diagrama, XAMPP, Bootstrap, UX/UI, Cookie, Responsive, HTML, GIT, Pedidos, Login, Objetos…</w:t>
-      </w:r>
+      <w:proofErr w:type="spellEnd"/>
     </w:p>
     <w:p>
       <w:pPr>
@@ -859,6 +889,228 @@
           <w:u w:val="single"/>
         </w:rPr>
       </w:pPr>
+      <w:r>
+        <w:rPr>
+          <w:rFonts w:ascii="Muli" w:hAnsi="Muli"/>
+          <w:sz w:val="24"/>
+          <w:szCs w:val="24"/>
+        </w:rPr>
+        <w:t xml:space="preserve">Store, Restaurant, Primor, </w:t>
+      </w:r>
+      <w:proofErr w:type="spellStart"/>
+      <w:r>
+        <w:rPr>
+          <w:rFonts w:ascii="Muli" w:hAnsi="Muli"/>
+          <w:sz w:val="24"/>
+          <w:szCs w:val="24"/>
+        </w:rPr>
+        <w:t>Products</w:t>
+      </w:r>
+      <w:proofErr w:type="spellEnd"/>
+      <w:r>
+        <w:rPr>
+          <w:rFonts w:ascii="Muli" w:hAnsi="Muli"/>
+          <w:sz w:val="24"/>
+          <w:szCs w:val="24"/>
+        </w:rPr>
+        <w:t xml:space="preserve">, </w:t>
+      </w:r>
+      <w:proofErr w:type="spellStart"/>
+      <w:r>
+        <w:rPr>
+          <w:rFonts w:ascii="Muli" w:hAnsi="Muli"/>
+          <w:sz w:val="24"/>
+          <w:szCs w:val="24"/>
+        </w:rPr>
+        <w:t>Model</w:t>
+      </w:r>
+      <w:proofErr w:type="spellEnd"/>
+      <w:r>
+        <w:rPr>
+          <w:rFonts w:ascii="Muli" w:hAnsi="Muli"/>
+          <w:sz w:val="24"/>
+          <w:szCs w:val="24"/>
+        </w:rPr>
+        <w:t xml:space="preserve">, View, </w:t>
+      </w:r>
+      <w:proofErr w:type="spellStart"/>
+      <w:r>
+        <w:rPr>
+          <w:rFonts w:ascii="Muli" w:hAnsi="Muli"/>
+          <w:sz w:val="24"/>
+          <w:szCs w:val="24"/>
+        </w:rPr>
+        <w:t>Controller</w:t>
+      </w:r>
+      <w:proofErr w:type="spellEnd"/>
+      <w:r>
+        <w:rPr>
+          <w:rFonts w:ascii="Muli" w:hAnsi="Muli"/>
+          <w:sz w:val="24"/>
+          <w:szCs w:val="24"/>
+        </w:rPr>
+        <w:t xml:space="preserve">, </w:t>
+      </w:r>
+      <w:proofErr w:type="spellStart"/>
+      <w:r>
+        <w:rPr>
+          <w:rFonts w:ascii="Muli" w:hAnsi="Muli"/>
+          <w:sz w:val="24"/>
+          <w:szCs w:val="24"/>
+        </w:rPr>
+        <w:t>Classes</w:t>
+      </w:r>
+      <w:proofErr w:type="spellEnd"/>
+      <w:r>
+        <w:rPr>
+          <w:rFonts w:ascii="Muli" w:hAnsi="Muli"/>
+          <w:sz w:val="24"/>
+          <w:szCs w:val="24"/>
+        </w:rPr>
+        <w:t xml:space="preserve">, OOP, MySQL, CSS, MVC, PHP, </w:t>
+      </w:r>
+      <w:proofErr w:type="spellStart"/>
+      <w:r>
+        <w:rPr>
+          <w:rFonts w:ascii="Muli" w:hAnsi="Muli"/>
+          <w:sz w:val="24"/>
+          <w:szCs w:val="24"/>
+        </w:rPr>
+        <w:t>Figma</w:t>
+      </w:r>
+      <w:proofErr w:type="spellEnd"/>
+      <w:r>
+        <w:rPr>
+          <w:rFonts w:ascii="Muli" w:hAnsi="Muli"/>
+          <w:sz w:val="24"/>
+          <w:szCs w:val="24"/>
+        </w:rPr>
+        <w:t xml:space="preserve">, </w:t>
+      </w:r>
+      <w:proofErr w:type="spellStart"/>
+      <w:r>
+        <w:rPr>
+          <w:rFonts w:ascii="Muli" w:hAnsi="Muli"/>
+          <w:sz w:val="24"/>
+          <w:szCs w:val="24"/>
+        </w:rPr>
+        <w:t>Moodboard</w:t>
+      </w:r>
+      <w:proofErr w:type="spellEnd"/>
+      <w:r>
+        <w:rPr>
+          <w:rFonts w:ascii="Muli" w:hAnsi="Muli"/>
+          <w:sz w:val="24"/>
+          <w:szCs w:val="24"/>
+        </w:rPr>
+        <w:t xml:space="preserve">, </w:t>
+      </w:r>
+      <w:proofErr w:type="spellStart"/>
+      <w:r>
+        <w:rPr>
+          <w:rFonts w:ascii="Muli" w:hAnsi="Muli"/>
+          <w:sz w:val="24"/>
+          <w:szCs w:val="24"/>
+        </w:rPr>
+        <w:t>Diagram</w:t>
+      </w:r>
+      <w:proofErr w:type="spellEnd"/>
+      <w:r>
+        <w:rPr>
+          <w:rFonts w:ascii="Muli" w:hAnsi="Muli"/>
+          <w:sz w:val="24"/>
+          <w:szCs w:val="24"/>
+        </w:rPr>
+        <w:t xml:space="preserve">, XAMPP, Bootstrap, UX/UI, Cookie, Responsive, HTML, GIT, </w:t>
+      </w:r>
+      <w:proofErr w:type="spellStart"/>
+      <w:r>
+        <w:rPr>
+          <w:rFonts w:ascii="Muli" w:hAnsi="Muli"/>
+          <w:sz w:val="24"/>
+          <w:szCs w:val="24"/>
+        </w:rPr>
+        <w:t>Orders</w:t>
+      </w:r>
+      <w:proofErr w:type="spellEnd"/>
+      <w:r>
+        <w:rPr>
+          <w:rFonts w:ascii="Muli" w:hAnsi="Muli"/>
+          <w:sz w:val="24"/>
+          <w:szCs w:val="24"/>
+        </w:rPr>
+        <w:t xml:space="preserve">, </w:t>
+      </w:r>
+      <w:proofErr w:type="spellStart"/>
+      <w:r>
+        <w:rPr>
+          <w:rFonts w:ascii="Muli" w:hAnsi="Muli"/>
+          <w:sz w:val="24"/>
+          <w:szCs w:val="24"/>
+        </w:rPr>
+        <w:t>Login</w:t>
+      </w:r>
+      <w:proofErr w:type="spellEnd"/>
+      <w:r>
+        <w:rPr>
+          <w:rFonts w:ascii="Muli" w:hAnsi="Muli"/>
+          <w:sz w:val="24"/>
+          <w:szCs w:val="24"/>
+        </w:rPr>
+        <w:t>,</w:t>
+      </w:r>
+      <w:r>
+        <w:rPr>
+          <w:rFonts w:ascii="Muli" w:hAnsi="Muli"/>
+          <w:sz w:val="24"/>
+          <w:szCs w:val="24"/>
+        </w:rPr>
+        <w:t xml:space="preserve"> </w:t>
+      </w:r>
+      <w:proofErr w:type="spellStart"/>
+      <w:r>
+        <w:rPr>
+          <w:rFonts w:ascii="Muli" w:hAnsi="Muli"/>
+          <w:sz w:val="24"/>
+          <w:szCs w:val="24"/>
+        </w:rPr>
+        <w:t>Register</w:t>
+      </w:r>
+      <w:proofErr w:type="spellEnd"/>
+      <w:r>
+        <w:rPr>
+          <w:rFonts w:ascii="Muli" w:hAnsi="Muli"/>
+          <w:sz w:val="24"/>
+          <w:szCs w:val="24"/>
+        </w:rPr>
+        <w:t>,</w:t>
+      </w:r>
+      <w:r>
+        <w:rPr>
+          <w:rFonts w:ascii="Muli" w:hAnsi="Muli"/>
+          <w:sz w:val="24"/>
+          <w:szCs w:val="24"/>
+        </w:rPr>
+        <w:t xml:space="preserve"> </w:t>
+      </w:r>
+      <w:proofErr w:type="spellStart"/>
+      <w:r>
+        <w:rPr>
+          <w:rFonts w:ascii="Muli" w:hAnsi="Muli"/>
+          <w:sz w:val="24"/>
+          <w:szCs w:val="24"/>
+        </w:rPr>
+        <w:t>Objects</w:t>
+      </w:r>
+      <w:proofErr w:type="spellEnd"/>
+      <w:r>
+        <w:rPr>
+          <w:rFonts w:ascii="Muli" w:hAnsi="Muli"/>
+          <w:sz w:val="24"/>
+          <w:szCs w:val="24"/>
+        </w:rPr>
+        <w:t>…</w:t>
+      </w:r>
     </w:p>
     <w:p>
       <w:pPr>
@@ -873,6 +1125,24 @@
       <w:pPr>
         <w:rPr>
           <w:rFonts w:ascii="Muli" w:hAnsi="Muli"/>
+          <w:sz w:val="28"/>
+          <w:szCs w:val="28"/>
+        </w:rPr>
+      </w:pPr>
+    </w:p>
+    <w:p>
+      <w:pPr>
+        <w:rPr>
+          <w:rFonts w:ascii="Muli" w:hAnsi="Muli"/>
+          <w:sz w:val="28"/>
+          <w:szCs w:val="28"/>
+        </w:rPr>
+      </w:pPr>
+    </w:p>
+    <w:p>
+      <w:pPr>
+        <w:rPr>
+          <w:rFonts w:ascii="Muli" w:hAnsi="Muli"/>
           <w:b/>
           <w:bCs/>
           <w:color w:val="C00000"/>
@@ -890,11 +1160,10 @@
           <w:szCs w:val="36"/>
         </w:rPr>
         <w:lastRenderedPageBreak/>
-        <w:t>1 Introducción</w:t>
-      </w:r>
-    </w:p>
-    <w:p>
-      <w:pPr>
+        <w:t xml:space="preserve">1 </w:t>
+      </w:r>
+      <w:proofErr w:type="gramStart"/>
+      <w:r>
         <w:rPr>
           <w:rFonts w:ascii="Muli" w:hAnsi="Muli"/>
           <w:b/>
@@ -903,7 +1172,9 @@
           <w:sz w:val="36"/>
           <w:szCs w:val="36"/>
         </w:rPr>
-      </w:pPr>
+        <w:t>Introducción</w:t>
+      </w:r>
+      <w:proofErr w:type="gramEnd"/>
     </w:p>
     <w:p>
       <w:pPr>
@@ -1132,7 +1403,9 @@
           <w:szCs w:val="36"/>
         </w:rPr>
       </w:pPr>
-      <w:r>
+    </w:p>
+    <w:p>
+      <w:pPr>
         <w:rPr>
           <w:rFonts w:ascii="Muli" w:hAnsi="Muli"/>
           <w:b/>
@@ -1141,9 +1414,20 @@
           <w:sz w:val="36"/>
           <w:szCs w:val="36"/>
         </w:rPr>
+      </w:pPr>
+      <w:r>
+        <w:rPr>
+          <w:rFonts w:ascii="Muli" w:hAnsi="Muli"/>
+          <w:b/>
+          <w:bCs/>
+          <w:color w:val="C00000"/>
+          <w:sz w:val="36"/>
+          <w:szCs w:val="36"/>
+        </w:rPr>
         <w:lastRenderedPageBreak/>
         <w:t xml:space="preserve">2 </w:t>
       </w:r>
+      <w:proofErr w:type="gramStart"/>
       <w:r>
         <w:rPr>
           <w:rFonts w:ascii="Muli" w:hAnsi="Muli"/>
@@ -1155,6 +1439,7 @@
         </w:rPr>
         <w:t>Contexto</w:t>
       </w:r>
+      <w:proofErr w:type="gramEnd"/>
       <w:r>
         <w:rPr>
           <w:rFonts w:ascii="Muli" w:hAnsi="Muli"/>
@@ -1281,15 +1566,15 @@
       <w:pPr>
         <w:rPr>
           <w:rFonts w:ascii="Muli" w:hAnsi="Muli"/>
-          <w:color w:val="660033"/>
-          <w:sz w:val="32"/>
-          <w:szCs w:val="32"/>
-        </w:rPr>
-      </w:pPr>
-      <w:r>
-        <w:rPr>
-          <w:rFonts w:ascii="Muli" w:hAnsi="Muli"/>
-          <w:color w:val="660033"/>
+          <w:color w:val="800000"/>
+          <w:sz w:val="32"/>
+          <w:szCs w:val="32"/>
+        </w:rPr>
+      </w:pPr>
+      <w:r>
+        <w:rPr>
+          <w:rFonts w:ascii="Muli" w:hAnsi="Muli"/>
+          <w:color w:val="800000"/>
           <w:sz w:val="32"/>
           <w:szCs w:val="32"/>
         </w:rPr>
@@ -1298,25 +1583,16 @@
       <w:r>
         <w:rPr>
           <w:rFonts w:ascii="Muli" w:hAnsi="Muli"/>
-          <w:color w:val="660033"/>
-          <w:sz w:val="32"/>
-          <w:szCs w:val="32"/>
-        </w:rPr>
-        <w:t>Objetiv</w:t>
-      </w:r>
-      <w:r>
-        <w:rPr>
-          <w:rFonts w:ascii="Muli" w:hAnsi="Muli"/>
-          <w:color w:val="660033"/>
-          <w:sz w:val="32"/>
-          <w:szCs w:val="32"/>
-        </w:rPr>
-        <w:t>os</w:t>
-      </w:r>
-      <w:r>
-        <w:rPr>
-          <w:rFonts w:ascii="Muli" w:hAnsi="Muli"/>
-          <w:color w:val="660033"/>
+          <w:color w:val="800000"/>
+          <w:sz w:val="32"/>
+          <w:szCs w:val="32"/>
+        </w:rPr>
+        <w:t>Objetivos</w:t>
+      </w:r>
+      <w:r>
+        <w:rPr>
+          <w:rFonts w:ascii="Muli" w:hAnsi="Muli"/>
+          <w:color w:val="800000"/>
           <w:sz w:val="32"/>
           <w:szCs w:val="32"/>
         </w:rPr>
@@ -1325,7 +1601,7 @@
       <w:r>
         <w:rPr>
           <w:rFonts w:ascii="Muli" w:hAnsi="Muli"/>
-          <w:color w:val="660033"/>
+          <w:color w:val="800000"/>
           <w:sz w:val="32"/>
           <w:szCs w:val="32"/>
         </w:rPr>
@@ -1334,7 +1610,7 @@
       <w:r>
         <w:rPr>
           <w:rFonts w:ascii="Muli" w:hAnsi="Muli"/>
-          <w:color w:val="660033"/>
+          <w:color w:val="800000"/>
           <w:sz w:val="32"/>
           <w:szCs w:val="32"/>
         </w:rPr>
@@ -1343,7 +1619,7 @@
       <w:r>
         <w:rPr>
           <w:rFonts w:ascii="Muli" w:hAnsi="Muli"/>
-          <w:color w:val="660033"/>
+          <w:color w:val="800000"/>
           <w:sz w:val="32"/>
           <w:szCs w:val="32"/>
         </w:rPr>
@@ -1434,14 +1710,52 @@
           <w:szCs w:val="24"/>
         </w:rPr>
       </w:pPr>
-      <w:r>
-        <w:rPr>
-          <w:rFonts w:ascii="Muli" w:hAnsi="Muli"/>
-          <w:sz w:val="24"/>
-          <w:szCs w:val="24"/>
-        </w:rPr>
-        <w:t>Affinity Designer - Moodboard</w:t>
-      </w:r>
+      <w:proofErr w:type="spellStart"/>
+      <w:r>
+        <w:rPr>
+          <w:rFonts w:ascii="Muli" w:hAnsi="Muli"/>
+          <w:sz w:val="24"/>
+          <w:szCs w:val="24"/>
+        </w:rPr>
+        <w:t>Affinity</w:t>
+      </w:r>
+      <w:proofErr w:type="spellEnd"/>
+      <w:r>
+        <w:rPr>
+          <w:rFonts w:ascii="Muli" w:hAnsi="Muli"/>
+          <w:sz w:val="24"/>
+          <w:szCs w:val="24"/>
+        </w:rPr>
+        <w:t xml:space="preserve"> </w:t>
+      </w:r>
+      <w:proofErr w:type="spellStart"/>
+      <w:r>
+        <w:rPr>
+          <w:rFonts w:ascii="Muli" w:hAnsi="Muli"/>
+          <w:sz w:val="24"/>
+          <w:szCs w:val="24"/>
+        </w:rPr>
+        <w:t>Designer</w:t>
+      </w:r>
+      <w:proofErr w:type="spellEnd"/>
+      <w:r>
+        <w:rPr>
+          <w:rFonts w:ascii="Muli" w:hAnsi="Muli"/>
+          <w:sz w:val="24"/>
+          <w:szCs w:val="24"/>
+        </w:rPr>
+        <w:t xml:space="preserve"> - </w:t>
+      </w:r>
+      <w:proofErr w:type="spellStart"/>
+      <w:r>
+        <w:rPr>
+          <w:rFonts w:ascii="Muli" w:hAnsi="Muli"/>
+          <w:sz w:val="24"/>
+          <w:szCs w:val="24"/>
+        </w:rPr>
+        <w:t>Moodboard</w:t>
+      </w:r>
+      <w:proofErr w:type="spellEnd"/>
     </w:p>
     <w:p>
       <w:pPr>
@@ -1457,13 +1771,23 @@
           <w:szCs w:val="24"/>
         </w:rPr>
       </w:pPr>
-      <w:r>
-        <w:rPr>
-          <w:rFonts w:ascii="Muli" w:hAnsi="Muli"/>
-          <w:sz w:val="24"/>
-          <w:szCs w:val="24"/>
-        </w:rPr>
-        <w:t xml:space="preserve">Figma </w:t>
+      <w:proofErr w:type="spellStart"/>
+      <w:r>
+        <w:rPr>
+          <w:rFonts w:ascii="Muli" w:hAnsi="Muli"/>
+          <w:sz w:val="24"/>
+          <w:szCs w:val="24"/>
+        </w:rPr>
+        <w:t>Figma</w:t>
+      </w:r>
+      <w:proofErr w:type="spellEnd"/>
+      <w:r>
+        <w:rPr>
+          <w:rFonts w:ascii="Muli" w:hAnsi="Muli"/>
+          <w:sz w:val="24"/>
+          <w:szCs w:val="24"/>
+        </w:rPr>
+        <w:t xml:space="preserve"> </w:t>
       </w:r>
       <w:r>
         <w:rPr>
@@ -1479,8 +1803,18 @@
           <w:sz w:val="24"/>
           <w:szCs w:val="24"/>
         </w:rPr>
-        <w:t xml:space="preserve"> Maquetaje</w:t>
-      </w:r>
+        <w:t xml:space="preserve"> </w:t>
+      </w:r>
+      <w:proofErr w:type="spellStart"/>
+      <w:r>
+        <w:rPr>
+          <w:rFonts w:ascii="Muli" w:hAnsi="Muli"/>
+          <w:sz w:val="24"/>
+          <w:szCs w:val="24"/>
+        </w:rPr>
+        <w:t>Maquetaje</w:t>
+      </w:r>
+      <w:proofErr w:type="spellEnd"/>
       <w:r>
         <w:rPr>
           <w:rFonts w:ascii="Muli" w:hAnsi="Muli"/>
@@ -1679,7 +2013,25 @@
           <w:sz w:val="24"/>
           <w:szCs w:val="24"/>
         </w:rPr>
-        <w:t>Visual Studio Code - Configuración específica del IDE</w:t>
+        <w:t xml:space="preserve">Visual Studio </w:t>
+      </w:r>
+      <w:proofErr w:type="spellStart"/>
+      <w:r>
+        <w:rPr>
+          <w:rFonts w:ascii="Muli" w:hAnsi="Muli"/>
+          <w:sz w:val="24"/>
+          <w:szCs w:val="24"/>
+        </w:rPr>
+        <w:t>Code</w:t>
+      </w:r>
+      <w:proofErr w:type="spellEnd"/>
+      <w:r>
+        <w:rPr>
+          <w:rFonts w:ascii="Muli" w:hAnsi="Muli"/>
+          <w:sz w:val="24"/>
+          <w:szCs w:val="24"/>
+        </w:rPr>
+        <w:t xml:space="preserve"> - Configuración específica del IDE</w:t>
       </w:r>
     </w:p>
     <w:p>
@@ -1865,15 +2217,15 @@
       <w:pPr>
         <w:rPr>
           <w:rFonts w:ascii="Muli" w:hAnsi="Muli"/>
-          <w:color w:val="C00000"/>
-          <w:sz w:val="32"/>
-          <w:szCs w:val="32"/>
-        </w:rPr>
-      </w:pPr>
-      <w:r>
-        <w:rPr>
-          <w:rFonts w:ascii="Muli" w:hAnsi="Muli"/>
-          <w:color w:val="C00000"/>
+          <w:color w:val="800000"/>
+          <w:sz w:val="32"/>
+          <w:szCs w:val="32"/>
+        </w:rPr>
+      </w:pPr>
+      <w:r>
+        <w:rPr>
+          <w:rFonts w:ascii="Muli" w:hAnsi="Muli"/>
+          <w:color w:val="800000"/>
           <w:sz w:val="32"/>
           <w:szCs w:val="32"/>
         </w:rPr>
@@ -1883,7 +2235,7 @@
       <w:r>
         <w:rPr>
           <w:rFonts w:ascii="Muli" w:hAnsi="Muli"/>
-          <w:color w:val="C00000"/>
+          <w:color w:val="800000"/>
           <w:sz w:val="32"/>
           <w:szCs w:val="32"/>
         </w:rPr>
@@ -1892,7 +2244,7 @@
       <w:r>
         <w:rPr>
           <w:rFonts w:ascii="Muli" w:hAnsi="Muli"/>
-          <w:color w:val="C00000"/>
+          <w:color w:val="800000"/>
           <w:sz w:val="32"/>
           <w:szCs w:val="32"/>
         </w:rPr>
@@ -1901,7 +2253,7 @@
       <w:r>
         <w:rPr>
           <w:rFonts w:ascii="Muli" w:hAnsi="Muli"/>
-          <w:color w:val="C00000"/>
+          <w:color w:val="800000"/>
           <w:sz w:val="32"/>
           <w:szCs w:val="32"/>
         </w:rPr>
@@ -1910,7 +2262,7 @@
       <w:r>
         <w:rPr>
           <w:rFonts w:ascii="Muli" w:hAnsi="Muli"/>
-          <w:color w:val="C00000"/>
+          <w:color w:val="800000"/>
           <w:sz w:val="32"/>
           <w:szCs w:val="32"/>
         </w:rPr>
@@ -1919,7 +2271,7 @@
       <w:r>
         <w:rPr>
           <w:rFonts w:ascii="Muli" w:hAnsi="Muli"/>
-          <w:color w:val="C00000"/>
+          <w:color w:val="800000"/>
           <w:sz w:val="32"/>
           <w:szCs w:val="32"/>
         </w:rPr>
@@ -2573,8 +2925,9 @@
           <w:szCs w:val="36"/>
         </w:rPr>
         <w:lastRenderedPageBreak/>
-        <w:t>3 Resulta</w:t>
-      </w:r>
+        <w:t xml:space="preserve">3 </w:t>
+      </w:r>
+      <w:proofErr w:type="gramStart"/>
       <w:r>
         <w:rPr>
           <w:rFonts w:ascii="Muli" w:hAnsi="Muli"/>
@@ -2584,7 +2937,7 @@
           <w:sz w:val="36"/>
           <w:szCs w:val="36"/>
         </w:rPr>
-        <w:t>do</w:t>
+        <w:t>Resulta</w:t>
       </w:r>
       <w:r>
         <w:rPr>
@@ -2595,7 +2948,7 @@
           <w:sz w:val="36"/>
           <w:szCs w:val="36"/>
         </w:rPr>
-        <w:t>s espera</w:t>
+        <w:t>do</w:t>
       </w:r>
       <w:r>
         <w:rPr>
@@ -2606,8 +2959,9 @@
           <w:sz w:val="36"/>
           <w:szCs w:val="36"/>
         </w:rPr>
-        <w:t>do</w:t>
-      </w:r>
+        <w:t>s</w:t>
+      </w:r>
+      <w:proofErr w:type="gramEnd"/>
       <w:r>
         <w:rPr>
           <w:rFonts w:ascii="Muli" w:hAnsi="Muli"/>
@@ -2617,6 +2971,28 @@
           <w:sz w:val="36"/>
           <w:szCs w:val="36"/>
         </w:rPr>
+        <w:t xml:space="preserve"> espera</w:t>
+      </w:r>
+      <w:r>
+        <w:rPr>
+          <w:rFonts w:ascii="Muli" w:hAnsi="Muli"/>
+          <w:b/>
+          <w:bCs/>
+          <w:color w:val="C00000"/>
+          <w:sz w:val="36"/>
+          <w:szCs w:val="36"/>
+        </w:rPr>
+        <w:t>do</w:t>
+      </w:r>
+      <w:r>
+        <w:rPr>
+          <w:rFonts w:ascii="Muli" w:hAnsi="Muli"/>
+          <w:b/>
+          <w:bCs/>
+          <w:color w:val="C00000"/>
+          <w:sz w:val="36"/>
+          <w:szCs w:val="36"/>
+        </w:rPr>
         <w:t>s</w:t>
       </w:r>
     </w:p>
@@ -2663,7 +3039,25 @@
           <w:sz w:val="24"/>
           <w:szCs w:val="24"/>
         </w:rPr>
-        <w:t xml:space="preserve"> más cercano posible a la maqueta web realizada mediante Figma durante la fase inicial</w:t>
+        <w:t xml:space="preserve"> más cercano posible a la maqueta web realizada mediante </w:t>
+      </w:r>
+      <w:proofErr w:type="spellStart"/>
+      <w:r>
+        <w:rPr>
+          <w:rFonts w:ascii="Muli" w:hAnsi="Muli"/>
+          <w:sz w:val="24"/>
+          <w:szCs w:val="24"/>
+        </w:rPr>
+        <w:t>Figma</w:t>
+      </w:r>
+      <w:proofErr w:type="spellEnd"/>
+      <w:r>
+        <w:rPr>
+          <w:rFonts w:ascii="Muli" w:hAnsi="Muli"/>
+          <w:sz w:val="24"/>
+          <w:szCs w:val="24"/>
+        </w:rPr>
+        <w:t xml:space="preserve"> durante la fase inicial</w:t>
       </w:r>
       <w:r>
         <w:rPr>
@@ -3123,6 +3517,7 @@
         <w:lastRenderedPageBreak/>
         <w:t xml:space="preserve">4 </w:t>
       </w:r>
+      <w:proofErr w:type="gramStart"/>
       <w:r>
         <w:rPr>
           <w:rFonts w:ascii="Muli" w:hAnsi="Muli"/>
@@ -3145,6 +3540,7 @@
         </w:rPr>
         <w:t>s</w:t>
       </w:r>
+      <w:proofErr w:type="gramEnd"/>
     </w:p>
     <w:p>
       <w:pPr>
@@ -3249,8 +3645,20 @@
           <w:sz w:val="24"/>
           <w:szCs w:val="24"/>
         </w:rPr>
-        <w:t xml:space="preserve"> Login</w:t>
-      </w:r>
+        <w:t xml:space="preserve"> </w:t>
+      </w:r>
+      <w:proofErr w:type="spellStart"/>
+      <w:r>
+        <w:rPr>
+          <w:rFonts w:ascii="Muli" w:hAnsi="Muli"/>
+          <w:b/>
+          <w:bCs/>
+          <w:sz w:val="24"/>
+          <w:szCs w:val="24"/>
+        </w:rPr>
+        <w:t>Login</w:t>
+      </w:r>
+      <w:proofErr w:type="spellEnd"/>
       <w:r>
         <w:rPr>
           <w:rFonts w:ascii="Muli" w:hAnsi="Muli"/>
@@ -4350,7 +4758,29 @@
           <w:sz w:val="24"/>
           <w:szCs w:val="24"/>
         </w:rPr>
-        <w:t xml:space="preserve">RF07 - Utiliza fetch_object con </w:t>
+        <w:t xml:space="preserve">RF07 - Utiliza </w:t>
+      </w:r>
+      <w:proofErr w:type="spellStart"/>
+      <w:r>
+        <w:rPr>
+          <w:rFonts w:ascii="Muli" w:hAnsi="Muli"/>
+          <w:b/>
+          <w:bCs/>
+          <w:sz w:val="24"/>
+          <w:szCs w:val="24"/>
+        </w:rPr>
+        <w:t>fetch_object</w:t>
+      </w:r>
+      <w:proofErr w:type="spellEnd"/>
+      <w:r>
+        <w:rPr>
+          <w:rFonts w:ascii="Muli" w:hAnsi="Muli"/>
+          <w:b/>
+          <w:bCs/>
+          <w:sz w:val="24"/>
+          <w:szCs w:val="24"/>
+        </w:rPr>
+        <w:t xml:space="preserve"> con </w:t>
       </w:r>
       <w:r>
         <w:rPr>
@@ -4430,7 +4860,25 @@
           <w:sz w:val="24"/>
           <w:szCs w:val="24"/>
         </w:rPr>
-        <w:t>Utilizar la función fetch_object para obtener resultados de consultas a la base de datos.</w:t>
+        <w:t xml:space="preserve">Utilizar la función </w:t>
+      </w:r>
+      <w:proofErr w:type="spellStart"/>
+      <w:r>
+        <w:rPr>
+          <w:rFonts w:ascii="Muli" w:hAnsi="Muli"/>
+          <w:sz w:val="24"/>
+          <w:szCs w:val="24"/>
+        </w:rPr>
+        <w:t>fetch_object</w:t>
+      </w:r>
+      <w:proofErr w:type="spellEnd"/>
+      <w:r>
+        <w:rPr>
+          <w:rFonts w:ascii="Muli" w:hAnsi="Muli"/>
+          <w:sz w:val="24"/>
+          <w:szCs w:val="24"/>
+        </w:rPr>
+        <w:t xml:space="preserve"> para obtener resultados de consultas a la base de datos.</w:t>
       </w:r>
     </w:p>
     <w:p>
@@ -5309,7 +5757,25 @@
           <w:sz w:val="24"/>
           <w:szCs w:val="24"/>
         </w:rPr>
-        <w:t>Realizar commits regulares para rastrear cambios en el código.</w:t>
+        <w:t xml:space="preserve">Realizar </w:t>
+      </w:r>
+      <w:proofErr w:type="spellStart"/>
+      <w:r>
+        <w:rPr>
+          <w:rFonts w:ascii="Muli" w:hAnsi="Muli"/>
+          <w:sz w:val="24"/>
+          <w:szCs w:val="24"/>
+        </w:rPr>
+        <w:t>commits</w:t>
+      </w:r>
+      <w:proofErr w:type="spellEnd"/>
+      <w:r>
+        <w:rPr>
+          <w:rFonts w:ascii="Muli" w:hAnsi="Muli"/>
+          <w:sz w:val="24"/>
+          <w:szCs w:val="24"/>
+        </w:rPr>
+        <w:t xml:space="preserve"> regulares para rastrear cambios en el código.</w:t>
       </w:r>
     </w:p>
     <w:p>
@@ -7122,7 +7588,25 @@
           <w:sz w:val="24"/>
           <w:szCs w:val="24"/>
         </w:rPr>
-        <w:t>Modelo entidad-relacion.</w:t>
+        <w:t>Modelo entidad-</w:t>
+      </w:r>
+      <w:proofErr w:type="spellStart"/>
+      <w:r>
+        <w:rPr>
+          <w:rFonts w:ascii="Muli" w:hAnsi="Muli"/>
+          <w:sz w:val="24"/>
+          <w:szCs w:val="24"/>
+        </w:rPr>
+        <w:t>relacion</w:t>
+      </w:r>
+      <w:proofErr w:type="spellEnd"/>
+      <w:r>
+        <w:rPr>
+          <w:rFonts w:ascii="Muli" w:hAnsi="Muli"/>
+          <w:sz w:val="24"/>
+          <w:szCs w:val="24"/>
+        </w:rPr>
+        <w:t>.</w:t>
       </w:r>
     </w:p>
     <w:p>
@@ -7461,6 +7945,7 @@
         </w:rPr>
         <w:t xml:space="preserve"> </w:t>
       </w:r>
+      <w:proofErr w:type="spellStart"/>
       <w:r>
         <w:rPr>
           <w:rFonts w:ascii="Muli" w:hAnsi="Muli"/>
@@ -7481,6 +7966,7 @@
         </w:rPr>
         <w:t>eader</w:t>
       </w:r>
+      <w:proofErr w:type="spellEnd"/>
       <w:r>
         <w:rPr>
           <w:rFonts w:ascii="Muli" w:hAnsi="Muli"/>
@@ -7667,6 +8153,7 @@
         </w:rPr>
         <w:t xml:space="preserve">- </w:t>
       </w:r>
+      <w:proofErr w:type="spellStart"/>
       <w:r>
         <w:rPr>
           <w:rFonts w:ascii="Muli" w:hAnsi="Muli"/>
@@ -7677,6 +8164,7 @@
         </w:rPr>
         <w:t>Footer</w:t>
       </w:r>
+      <w:proofErr w:type="spellEnd"/>
       <w:r>
         <w:rPr>
           <w:rFonts w:ascii="Muli" w:hAnsi="Muli"/>
@@ -8320,15 +8808,27 @@
         </w:rPr>
         <w:t xml:space="preserve"> - </w:t>
       </w:r>
-      <w:r>
-        <w:rPr>
-          <w:rFonts w:ascii="Muli" w:hAnsi="Muli"/>
-          <w:b/>
-          <w:bCs/>
-          <w:sz w:val="24"/>
-          <w:szCs w:val="24"/>
-        </w:rPr>
-        <w:t>Pàgina Carta</w:t>
+      <w:proofErr w:type="spellStart"/>
+      <w:r>
+        <w:rPr>
+          <w:rFonts w:ascii="Muli" w:hAnsi="Muli"/>
+          <w:b/>
+          <w:bCs/>
+          <w:sz w:val="24"/>
+          <w:szCs w:val="24"/>
+        </w:rPr>
+        <w:t>Pàgina</w:t>
+      </w:r>
+      <w:proofErr w:type="spellEnd"/>
+      <w:r>
+        <w:rPr>
+          <w:rFonts w:ascii="Muli" w:hAnsi="Muli"/>
+          <w:b/>
+          <w:bCs/>
+          <w:sz w:val="24"/>
+          <w:szCs w:val="24"/>
+        </w:rPr>
+        <w:t xml:space="preserve"> Carta</w:t>
       </w:r>
       <w:r>
         <w:rPr>
@@ -8575,16 +9075,40 @@
         </w:rPr>
         <w:t xml:space="preserve"> - </w:t>
       </w:r>
-      <w:r>
-        <w:rPr>
-          <w:rFonts w:ascii="Muli" w:hAnsi="Muli"/>
-          <w:b/>
-          <w:bCs/>
-          <w:sz w:val="24"/>
-          <w:szCs w:val="24"/>
-        </w:rPr>
-        <w:t>Pàgina Cistella</w:t>
-      </w:r>
+      <w:proofErr w:type="spellStart"/>
+      <w:r>
+        <w:rPr>
+          <w:rFonts w:ascii="Muli" w:hAnsi="Muli"/>
+          <w:b/>
+          <w:bCs/>
+          <w:sz w:val="24"/>
+          <w:szCs w:val="24"/>
+        </w:rPr>
+        <w:t>Pàgina</w:t>
+      </w:r>
+      <w:proofErr w:type="spellEnd"/>
+      <w:r>
+        <w:rPr>
+          <w:rFonts w:ascii="Muli" w:hAnsi="Muli"/>
+          <w:b/>
+          <w:bCs/>
+          <w:sz w:val="24"/>
+          <w:szCs w:val="24"/>
+        </w:rPr>
+        <w:t xml:space="preserve"> </w:t>
+      </w:r>
+      <w:proofErr w:type="spellStart"/>
+      <w:r>
+        <w:rPr>
+          <w:rFonts w:ascii="Muli" w:hAnsi="Muli"/>
+          <w:b/>
+          <w:bCs/>
+          <w:sz w:val="24"/>
+          <w:szCs w:val="24"/>
+        </w:rPr>
+        <w:t>Cistella</w:t>
+      </w:r>
+      <w:proofErr w:type="spellEnd"/>
       <w:r>
         <w:rPr>
           <w:rFonts w:ascii="Muli" w:hAnsi="Muli"/>
@@ -8813,15 +9337,49 @@
         </w:rPr>
         <w:t xml:space="preserve"> - </w:t>
       </w:r>
-      <w:r>
-        <w:rPr>
-          <w:rFonts w:ascii="Muli" w:hAnsi="Muli"/>
-          <w:b/>
-          <w:bCs/>
-          <w:sz w:val="24"/>
-          <w:szCs w:val="24"/>
-        </w:rPr>
-        <w:t>Pàgina Login/Registre</w:t>
+      <w:proofErr w:type="spellStart"/>
+      <w:r>
+        <w:rPr>
+          <w:rFonts w:ascii="Muli" w:hAnsi="Muli"/>
+          <w:b/>
+          <w:bCs/>
+          <w:sz w:val="24"/>
+          <w:szCs w:val="24"/>
+        </w:rPr>
+        <w:t>Pàgina</w:t>
+      </w:r>
+      <w:proofErr w:type="spellEnd"/>
+      <w:r>
+        <w:rPr>
+          <w:rFonts w:ascii="Muli" w:hAnsi="Muli"/>
+          <w:b/>
+          <w:bCs/>
+          <w:sz w:val="24"/>
+          <w:szCs w:val="24"/>
+        </w:rPr>
+        <w:t xml:space="preserve"> </w:t>
+      </w:r>
+      <w:proofErr w:type="spellStart"/>
+      <w:r>
+        <w:rPr>
+          <w:rFonts w:ascii="Muli" w:hAnsi="Muli"/>
+          <w:b/>
+          <w:bCs/>
+          <w:sz w:val="24"/>
+          <w:szCs w:val="24"/>
+        </w:rPr>
+        <w:t>Login</w:t>
+      </w:r>
+      <w:proofErr w:type="spellEnd"/>
+      <w:r>
+        <w:rPr>
+          <w:rFonts w:ascii="Muli" w:hAnsi="Muli"/>
+          <w:b/>
+          <w:bCs/>
+          <w:sz w:val="24"/>
+          <w:szCs w:val="24"/>
+        </w:rPr>
+        <w:t>/Registre</w:t>
       </w:r>
       <w:r>
         <w:rPr>
@@ -8892,7 +9450,25 @@
           <w:sz w:val="24"/>
           <w:szCs w:val="24"/>
         </w:rPr>
-        <w:t xml:space="preserve">de login y/o registro </w:t>
+        <w:t xml:space="preserve">de </w:t>
+      </w:r>
+      <w:proofErr w:type="spellStart"/>
+      <w:r>
+        <w:rPr>
+          <w:rFonts w:ascii="Muli" w:hAnsi="Muli"/>
+          <w:sz w:val="24"/>
+          <w:szCs w:val="24"/>
+        </w:rPr>
+        <w:t>login</w:t>
+      </w:r>
+      <w:proofErr w:type="spellEnd"/>
+      <w:r>
+        <w:rPr>
+          <w:rFonts w:ascii="Muli" w:hAnsi="Muli"/>
+          <w:sz w:val="24"/>
+          <w:szCs w:val="24"/>
+        </w:rPr>
+        <w:t xml:space="preserve"> y/o registro </w:t>
       </w:r>
       <w:r>
         <w:rPr>
@@ -9436,15 +10012,49 @@
         </w:rPr>
         <w:t xml:space="preserve"> - </w:t>
       </w:r>
-      <w:r>
-        <w:rPr>
-          <w:rFonts w:ascii="Muli" w:hAnsi="Muli"/>
-          <w:b/>
-          <w:bCs/>
-          <w:sz w:val="24"/>
-          <w:szCs w:val="24"/>
-        </w:rPr>
-        <w:t>Imatges amb ALT</w:t>
+      <w:proofErr w:type="spellStart"/>
+      <w:r>
+        <w:rPr>
+          <w:rFonts w:ascii="Muli" w:hAnsi="Muli"/>
+          <w:b/>
+          <w:bCs/>
+          <w:sz w:val="24"/>
+          <w:szCs w:val="24"/>
+        </w:rPr>
+        <w:t>Imatges</w:t>
+      </w:r>
+      <w:proofErr w:type="spellEnd"/>
+      <w:r>
+        <w:rPr>
+          <w:rFonts w:ascii="Muli" w:hAnsi="Muli"/>
+          <w:b/>
+          <w:bCs/>
+          <w:sz w:val="24"/>
+          <w:szCs w:val="24"/>
+        </w:rPr>
+        <w:t xml:space="preserve"> </w:t>
+      </w:r>
+      <w:proofErr w:type="spellStart"/>
+      <w:r>
+        <w:rPr>
+          <w:rFonts w:ascii="Muli" w:hAnsi="Muli"/>
+          <w:b/>
+          <w:bCs/>
+          <w:sz w:val="24"/>
+          <w:szCs w:val="24"/>
+        </w:rPr>
+        <w:t>amb</w:t>
+      </w:r>
+      <w:proofErr w:type="spellEnd"/>
+      <w:r>
+        <w:rPr>
+          <w:rFonts w:ascii="Muli" w:hAnsi="Muli"/>
+          <w:b/>
+          <w:bCs/>
+          <w:sz w:val="24"/>
+          <w:szCs w:val="24"/>
+        </w:rPr>
+        <w:t xml:space="preserve"> ALT</w:t>
       </w:r>
     </w:p>
     <w:p>
@@ -9539,15 +10149,49 @@
         </w:rPr>
         <w:t xml:space="preserve"> - </w:t>
       </w:r>
-      <w:r>
-        <w:rPr>
-          <w:rFonts w:ascii="Muli" w:hAnsi="Muli"/>
-          <w:b/>
-          <w:bCs/>
-          <w:sz w:val="24"/>
-          <w:szCs w:val="24"/>
-        </w:rPr>
-        <w:t>Resolució imatges correcte</w:t>
+      <w:proofErr w:type="spellStart"/>
+      <w:r>
+        <w:rPr>
+          <w:rFonts w:ascii="Muli" w:hAnsi="Muli"/>
+          <w:b/>
+          <w:bCs/>
+          <w:sz w:val="24"/>
+          <w:szCs w:val="24"/>
+        </w:rPr>
+        <w:t>Resolució</w:t>
+      </w:r>
+      <w:proofErr w:type="spellEnd"/>
+      <w:r>
+        <w:rPr>
+          <w:rFonts w:ascii="Muli" w:hAnsi="Muli"/>
+          <w:b/>
+          <w:bCs/>
+          <w:sz w:val="24"/>
+          <w:szCs w:val="24"/>
+        </w:rPr>
+        <w:t xml:space="preserve"> </w:t>
+      </w:r>
+      <w:proofErr w:type="spellStart"/>
+      <w:r>
+        <w:rPr>
+          <w:rFonts w:ascii="Muli" w:hAnsi="Muli"/>
+          <w:b/>
+          <w:bCs/>
+          <w:sz w:val="24"/>
+          <w:szCs w:val="24"/>
+        </w:rPr>
+        <w:t>imatges</w:t>
+      </w:r>
+      <w:proofErr w:type="spellEnd"/>
+      <w:r>
+        <w:rPr>
+          <w:rFonts w:ascii="Muli" w:hAnsi="Muli"/>
+          <w:b/>
+          <w:bCs/>
+          <w:sz w:val="24"/>
+          <w:szCs w:val="24"/>
+        </w:rPr>
+        <w:t xml:space="preserve"> correcte</w:t>
       </w:r>
     </w:p>
     <w:p>
@@ -9683,15 +10327,49 @@
         </w:rPr>
         <w:t xml:space="preserve"> - </w:t>
       </w:r>
-      <w:r>
-        <w:rPr>
-          <w:rFonts w:ascii="Muli" w:hAnsi="Muli"/>
-          <w:b/>
-          <w:bCs/>
-          <w:sz w:val="24"/>
-          <w:szCs w:val="24"/>
-        </w:rPr>
-        <w:t>Ús d'icones en SVG</w:t>
+      <w:proofErr w:type="spellStart"/>
+      <w:r>
+        <w:rPr>
+          <w:rFonts w:ascii="Muli" w:hAnsi="Muli"/>
+          <w:b/>
+          <w:bCs/>
+          <w:sz w:val="24"/>
+          <w:szCs w:val="24"/>
+        </w:rPr>
+        <w:t>Ús</w:t>
+      </w:r>
+      <w:proofErr w:type="spellEnd"/>
+      <w:r>
+        <w:rPr>
+          <w:rFonts w:ascii="Muli" w:hAnsi="Muli"/>
+          <w:b/>
+          <w:bCs/>
+          <w:sz w:val="24"/>
+          <w:szCs w:val="24"/>
+        </w:rPr>
+        <w:t xml:space="preserve"> </w:t>
+      </w:r>
+      <w:proofErr w:type="spellStart"/>
+      <w:r>
+        <w:rPr>
+          <w:rFonts w:ascii="Muli" w:hAnsi="Muli"/>
+          <w:b/>
+          <w:bCs/>
+          <w:sz w:val="24"/>
+          <w:szCs w:val="24"/>
+        </w:rPr>
+        <w:t>d'icones</w:t>
+      </w:r>
+      <w:proofErr w:type="spellEnd"/>
+      <w:r>
+        <w:rPr>
+          <w:rFonts w:ascii="Muli" w:hAnsi="Muli"/>
+          <w:b/>
+          <w:bCs/>
+          <w:sz w:val="24"/>
+          <w:szCs w:val="24"/>
+        </w:rPr>
+        <w:t xml:space="preserve"> en SVG</w:t>
       </w:r>
     </w:p>
     <w:p>
@@ -9909,16 +10587,62 @@
         </w:rPr>
         <w:t xml:space="preserve"> - </w:t>
       </w:r>
-      <w:r>
-        <w:rPr>
-          <w:rFonts w:ascii="Muli" w:hAnsi="Muli"/>
-          <w:b/>
-          <w:bCs/>
-          <w:sz w:val="24"/>
-          <w:szCs w:val="24"/>
-        </w:rPr>
-        <w:t>Ús adequat Tipografies</w:t>
-      </w:r>
+      <w:proofErr w:type="spellStart"/>
+      <w:r>
+        <w:rPr>
+          <w:rFonts w:ascii="Muli" w:hAnsi="Muli"/>
+          <w:b/>
+          <w:bCs/>
+          <w:sz w:val="24"/>
+          <w:szCs w:val="24"/>
+        </w:rPr>
+        <w:t>Ús</w:t>
+      </w:r>
+      <w:proofErr w:type="spellEnd"/>
+      <w:r>
+        <w:rPr>
+          <w:rFonts w:ascii="Muli" w:hAnsi="Muli"/>
+          <w:b/>
+          <w:bCs/>
+          <w:sz w:val="24"/>
+          <w:szCs w:val="24"/>
+        </w:rPr>
+        <w:t xml:space="preserve"> </w:t>
+      </w:r>
+      <w:proofErr w:type="spellStart"/>
+      <w:r>
+        <w:rPr>
+          <w:rFonts w:ascii="Muli" w:hAnsi="Muli"/>
+          <w:b/>
+          <w:bCs/>
+          <w:sz w:val="24"/>
+          <w:szCs w:val="24"/>
+        </w:rPr>
+        <w:t>adequat</w:t>
+      </w:r>
+      <w:proofErr w:type="spellEnd"/>
+      <w:r>
+        <w:rPr>
+          <w:rFonts w:ascii="Muli" w:hAnsi="Muli"/>
+          <w:b/>
+          <w:bCs/>
+          <w:sz w:val="24"/>
+          <w:szCs w:val="24"/>
+        </w:rPr>
+        <w:t xml:space="preserve"> </w:t>
+      </w:r>
+      <w:proofErr w:type="spellStart"/>
+      <w:r>
+        <w:rPr>
+          <w:rFonts w:ascii="Muli" w:hAnsi="Muli"/>
+          <w:b/>
+          <w:bCs/>
+          <w:sz w:val="24"/>
+          <w:szCs w:val="24"/>
+        </w:rPr>
+        <w:t>Tipografies</w:t>
+      </w:r>
+      <w:proofErr w:type="spellEnd"/>
     </w:p>
     <w:p>
       <w:pPr>
@@ -10061,8 +10785,86 @@
           <w:sz w:val="24"/>
           <w:szCs w:val="24"/>
         </w:rPr>
-        <w:t>Bona organització dels fulls d'estil</w:t>
-      </w:r>
+        <w:t xml:space="preserve">Bona </w:t>
+      </w:r>
+      <w:proofErr w:type="spellStart"/>
+      <w:r>
+        <w:rPr>
+          <w:rFonts w:ascii="Muli" w:hAnsi="Muli"/>
+          <w:b/>
+          <w:bCs/>
+          <w:sz w:val="24"/>
+          <w:szCs w:val="24"/>
+        </w:rPr>
+        <w:t>organització</w:t>
+      </w:r>
+      <w:proofErr w:type="spellEnd"/>
+      <w:r>
+        <w:rPr>
+          <w:rFonts w:ascii="Muli" w:hAnsi="Muli"/>
+          <w:b/>
+          <w:bCs/>
+          <w:sz w:val="24"/>
+          <w:szCs w:val="24"/>
+        </w:rPr>
+        <w:t xml:space="preserve"> </w:t>
+      </w:r>
+      <w:proofErr w:type="spellStart"/>
+      <w:r>
+        <w:rPr>
+          <w:rFonts w:ascii="Muli" w:hAnsi="Muli"/>
+          <w:b/>
+          <w:bCs/>
+          <w:sz w:val="24"/>
+          <w:szCs w:val="24"/>
+        </w:rPr>
+        <w:t>dels</w:t>
+      </w:r>
+      <w:proofErr w:type="spellEnd"/>
+      <w:r>
+        <w:rPr>
+          <w:rFonts w:ascii="Muli" w:hAnsi="Muli"/>
+          <w:b/>
+          <w:bCs/>
+          <w:sz w:val="24"/>
+          <w:szCs w:val="24"/>
+        </w:rPr>
+        <w:t xml:space="preserve"> </w:t>
+      </w:r>
+      <w:proofErr w:type="spellStart"/>
+      <w:r>
+        <w:rPr>
+          <w:rFonts w:ascii="Muli" w:hAnsi="Muli"/>
+          <w:b/>
+          <w:bCs/>
+          <w:sz w:val="24"/>
+          <w:szCs w:val="24"/>
+        </w:rPr>
+        <w:t>fulls</w:t>
+      </w:r>
+      <w:proofErr w:type="spellEnd"/>
+      <w:r>
+        <w:rPr>
+          <w:rFonts w:ascii="Muli" w:hAnsi="Muli"/>
+          <w:b/>
+          <w:bCs/>
+          <w:sz w:val="24"/>
+          <w:szCs w:val="24"/>
+        </w:rPr>
+        <w:t xml:space="preserve"> </w:t>
+      </w:r>
+      <w:proofErr w:type="spellStart"/>
+      <w:r>
+        <w:rPr>
+          <w:rFonts w:ascii="Muli" w:hAnsi="Muli"/>
+          <w:b/>
+          <w:bCs/>
+          <w:sz w:val="24"/>
+          <w:szCs w:val="24"/>
+        </w:rPr>
+        <w:t>d'estil</w:t>
+      </w:r>
+      <w:proofErr w:type="spellEnd"/>
     </w:p>
     <w:p>
       <w:pPr>
@@ -10189,16 +10991,62 @@
         </w:rPr>
         <w:t xml:space="preserve"> - </w:t>
       </w:r>
-      <w:r>
-        <w:rPr>
-          <w:rFonts w:ascii="Muli" w:hAnsi="Muli"/>
-          <w:b/>
-          <w:bCs/>
-          <w:sz w:val="24"/>
-          <w:szCs w:val="24"/>
-        </w:rPr>
-        <w:t>Ús de Bootstrap, almenys del ROW i el COL correctament</w:t>
-      </w:r>
+      <w:proofErr w:type="spellStart"/>
+      <w:r>
+        <w:rPr>
+          <w:rFonts w:ascii="Muli" w:hAnsi="Muli"/>
+          <w:b/>
+          <w:bCs/>
+          <w:sz w:val="24"/>
+          <w:szCs w:val="24"/>
+        </w:rPr>
+        <w:t>Ús</w:t>
+      </w:r>
+      <w:proofErr w:type="spellEnd"/>
+      <w:r>
+        <w:rPr>
+          <w:rFonts w:ascii="Muli" w:hAnsi="Muli"/>
+          <w:b/>
+          <w:bCs/>
+          <w:sz w:val="24"/>
+          <w:szCs w:val="24"/>
+        </w:rPr>
+        <w:t xml:space="preserve"> de Bootstrap, </w:t>
+      </w:r>
+      <w:proofErr w:type="spellStart"/>
+      <w:r>
+        <w:rPr>
+          <w:rFonts w:ascii="Muli" w:hAnsi="Muli"/>
+          <w:b/>
+          <w:bCs/>
+          <w:sz w:val="24"/>
+          <w:szCs w:val="24"/>
+        </w:rPr>
+        <w:t>almenys</w:t>
+      </w:r>
+      <w:proofErr w:type="spellEnd"/>
+      <w:r>
+        <w:rPr>
+          <w:rFonts w:ascii="Muli" w:hAnsi="Muli"/>
+          <w:b/>
+          <w:bCs/>
+          <w:sz w:val="24"/>
+          <w:szCs w:val="24"/>
+        </w:rPr>
+        <w:t xml:space="preserve"> del ROW i el COL </w:t>
+      </w:r>
+      <w:proofErr w:type="spellStart"/>
+      <w:r>
+        <w:rPr>
+          <w:rFonts w:ascii="Muli" w:hAnsi="Muli"/>
+          <w:b/>
+          <w:bCs/>
+          <w:sz w:val="24"/>
+          <w:szCs w:val="24"/>
+        </w:rPr>
+        <w:t>correctament</w:t>
+      </w:r>
+      <w:proofErr w:type="spellEnd"/>
     </w:p>
     <w:p>
       <w:pPr>
@@ -10359,7 +11207,51 @@
           <w:sz w:val="24"/>
           <w:szCs w:val="24"/>
         </w:rPr>
-        <w:t>(si es millora s'ha de justificar)</w:t>
+        <w:t xml:space="preserve">(si es </w:t>
+      </w:r>
+      <w:proofErr w:type="spellStart"/>
+      <w:r>
+        <w:rPr>
+          <w:rFonts w:ascii="Muli" w:hAnsi="Muli"/>
+          <w:b/>
+          <w:bCs/>
+          <w:sz w:val="24"/>
+          <w:szCs w:val="24"/>
+        </w:rPr>
+        <w:t>millora</w:t>
+      </w:r>
+      <w:proofErr w:type="spellEnd"/>
+      <w:r>
+        <w:rPr>
+          <w:rFonts w:ascii="Muli" w:hAnsi="Muli"/>
+          <w:b/>
+          <w:bCs/>
+          <w:sz w:val="24"/>
+          <w:szCs w:val="24"/>
+        </w:rPr>
+        <w:t xml:space="preserve"> </w:t>
+      </w:r>
+      <w:proofErr w:type="spellStart"/>
+      <w:r>
+        <w:rPr>
+          <w:rFonts w:ascii="Muli" w:hAnsi="Muli"/>
+          <w:b/>
+          <w:bCs/>
+          <w:sz w:val="24"/>
+          <w:szCs w:val="24"/>
+        </w:rPr>
+        <w:t>s'ha</w:t>
+      </w:r>
+      <w:proofErr w:type="spellEnd"/>
+      <w:r>
+        <w:rPr>
+          <w:rFonts w:ascii="Muli" w:hAnsi="Muli"/>
+          <w:b/>
+          <w:bCs/>
+          <w:sz w:val="24"/>
+          <w:szCs w:val="24"/>
+        </w:rPr>
+        <w:t xml:space="preserve"> de justificar)</w:t>
       </w:r>
     </w:p>
     <w:p>
@@ -10584,7 +11476,61 @@
           <w:sz w:val="24"/>
           <w:szCs w:val="24"/>
         </w:rPr>
-        <w:t>Diagrama model entitat-relació i model relacional.</w:t>
+        <w:t xml:space="preserve">Diagrama </w:t>
+      </w:r>
+      <w:proofErr w:type="spellStart"/>
+      <w:r>
+        <w:rPr>
+          <w:rFonts w:ascii="Muli" w:hAnsi="Muli"/>
+          <w:sz w:val="24"/>
+          <w:szCs w:val="24"/>
+        </w:rPr>
+        <w:t>model</w:t>
+      </w:r>
+      <w:proofErr w:type="spellEnd"/>
+      <w:r>
+        <w:rPr>
+          <w:rFonts w:ascii="Muli" w:hAnsi="Muli"/>
+          <w:sz w:val="24"/>
+          <w:szCs w:val="24"/>
+        </w:rPr>
+        <w:t xml:space="preserve"> </w:t>
+      </w:r>
+      <w:proofErr w:type="spellStart"/>
+      <w:r>
+        <w:rPr>
+          <w:rFonts w:ascii="Muli" w:hAnsi="Muli"/>
+          <w:sz w:val="24"/>
+          <w:szCs w:val="24"/>
+        </w:rPr>
+        <w:t>entitat-relació</w:t>
+      </w:r>
+      <w:proofErr w:type="spellEnd"/>
+      <w:r>
+        <w:rPr>
+          <w:rFonts w:ascii="Muli" w:hAnsi="Muli"/>
+          <w:sz w:val="24"/>
+          <w:szCs w:val="24"/>
+        </w:rPr>
+        <w:t xml:space="preserve"> i </w:t>
+      </w:r>
+      <w:proofErr w:type="spellStart"/>
+      <w:r>
+        <w:rPr>
+          <w:rFonts w:ascii="Muli" w:hAnsi="Muli"/>
+          <w:sz w:val="24"/>
+          <w:szCs w:val="24"/>
+        </w:rPr>
+        <w:t>model</w:t>
+      </w:r>
+      <w:proofErr w:type="spellEnd"/>
+      <w:r>
+        <w:rPr>
+          <w:rFonts w:ascii="Muli" w:hAnsi="Muli"/>
+          <w:sz w:val="24"/>
+          <w:szCs w:val="24"/>
+        </w:rPr>
+        <w:t xml:space="preserve"> relacional.</w:t>
       </w:r>
     </w:p>
     <w:p>
@@ -10620,7 +11566,79 @@
           <w:sz w:val="24"/>
           <w:szCs w:val="24"/>
         </w:rPr>
-        <w:t>Esquema del model client-servidor amb les tecnologies.</w:t>
+        <w:t xml:space="preserve">Esquema del </w:t>
+      </w:r>
+      <w:proofErr w:type="spellStart"/>
+      <w:r>
+        <w:rPr>
+          <w:rFonts w:ascii="Muli" w:hAnsi="Muli"/>
+          <w:sz w:val="24"/>
+          <w:szCs w:val="24"/>
+        </w:rPr>
+        <w:t>model</w:t>
+      </w:r>
+      <w:proofErr w:type="spellEnd"/>
+      <w:r>
+        <w:rPr>
+          <w:rFonts w:ascii="Muli" w:hAnsi="Muli"/>
+          <w:sz w:val="24"/>
+          <w:szCs w:val="24"/>
+        </w:rPr>
+        <w:t xml:space="preserve"> </w:t>
+      </w:r>
+      <w:proofErr w:type="spellStart"/>
+      <w:r>
+        <w:rPr>
+          <w:rFonts w:ascii="Muli" w:hAnsi="Muli"/>
+          <w:sz w:val="24"/>
+          <w:szCs w:val="24"/>
+        </w:rPr>
+        <w:t>client</w:t>
+      </w:r>
+      <w:proofErr w:type="spellEnd"/>
+      <w:r>
+        <w:rPr>
+          <w:rFonts w:ascii="Muli" w:hAnsi="Muli"/>
+          <w:sz w:val="24"/>
+          <w:szCs w:val="24"/>
+        </w:rPr>
+        <w:t xml:space="preserve">-servidor </w:t>
+      </w:r>
+      <w:proofErr w:type="spellStart"/>
+      <w:r>
+        <w:rPr>
+          <w:rFonts w:ascii="Muli" w:hAnsi="Muli"/>
+          <w:sz w:val="24"/>
+          <w:szCs w:val="24"/>
+        </w:rPr>
+        <w:t>amb</w:t>
+      </w:r>
+      <w:proofErr w:type="spellEnd"/>
+      <w:r>
+        <w:rPr>
+          <w:rFonts w:ascii="Muli" w:hAnsi="Muli"/>
+          <w:sz w:val="24"/>
+          <w:szCs w:val="24"/>
+        </w:rPr>
+        <w:t xml:space="preserve"> les </w:t>
+      </w:r>
+      <w:proofErr w:type="spellStart"/>
+      <w:r>
+        <w:rPr>
+          <w:rFonts w:ascii="Muli" w:hAnsi="Muli"/>
+          <w:sz w:val="24"/>
+          <w:szCs w:val="24"/>
+        </w:rPr>
+        <w:t>tecnologies</w:t>
+      </w:r>
+      <w:proofErr w:type="spellEnd"/>
+      <w:r>
+        <w:rPr>
+          <w:rFonts w:ascii="Muli" w:hAnsi="Muli"/>
+          <w:sz w:val="24"/>
+          <w:szCs w:val="24"/>
+        </w:rPr>
+        <w:t>.</w:t>
       </w:r>
       <w:r>
         <w:rPr>
@@ -10804,8 +11822,9 @@
           <w:sz w:val="36"/>
           <w:szCs w:val="36"/>
         </w:rPr>
-        <w:t>6 Dis</w:t>
-      </w:r>
+        <w:t xml:space="preserve">6 </w:t>
+      </w:r>
+      <w:proofErr w:type="gramStart"/>
       <w:r>
         <w:rPr>
           <w:rFonts w:ascii="Muli" w:hAnsi="Muli"/>
@@ -10815,8 +11834,20 @@
           <w:sz w:val="36"/>
           <w:szCs w:val="36"/>
         </w:rPr>
+        <w:t>Dis</w:t>
+      </w:r>
+      <w:r>
+        <w:rPr>
+          <w:rFonts w:ascii="Muli" w:hAnsi="Muli"/>
+          <w:b/>
+          <w:bCs/>
+          <w:color w:val="C00000"/>
+          <w:sz w:val="36"/>
+          <w:szCs w:val="36"/>
+        </w:rPr>
         <w:t>eño</w:t>
       </w:r>
+      <w:proofErr w:type="gramEnd"/>
     </w:p>
     <w:p>
       <w:pPr>
@@ -12100,15 +13131,15 @@
       <w:pPr>
         <w:rPr>
           <w:rFonts w:ascii="Muli" w:hAnsi="Muli"/>
-          <w:color w:val="C00000"/>
-          <w:sz w:val="32"/>
-          <w:szCs w:val="32"/>
-        </w:rPr>
-      </w:pPr>
-      <w:r>
-        <w:rPr>
-          <w:rFonts w:ascii="Muli" w:hAnsi="Muli"/>
-          <w:color w:val="C00000"/>
+          <w:color w:val="800000"/>
+          <w:sz w:val="32"/>
+          <w:szCs w:val="32"/>
+        </w:rPr>
+      </w:pPr>
+      <w:r>
+        <w:rPr>
+          <w:rFonts w:ascii="Muli" w:hAnsi="Muli"/>
+          <w:color w:val="800000"/>
           <w:sz w:val="32"/>
           <w:szCs w:val="32"/>
         </w:rPr>
@@ -12117,7 +13148,7 @@
       <w:r>
         <w:rPr>
           <w:rFonts w:ascii="Muli" w:hAnsi="Muli"/>
-          <w:color w:val="C00000"/>
+          <w:color w:val="800000"/>
           <w:sz w:val="32"/>
           <w:szCs w:val="32"/>
         </w:rPr>
@@ -12126,7 +13157,7 @@
       <w:r>
         <w:rPr>
           <w:rFonts w:ascii="Muli" w:hAnsi="Muli"/>
-          <w:color w:val="C00000"/>
+          <w:color w:val="800000"/>
           <w:sz w:val="32"/>
           <w:szCs w:val="32"/>
         </w:rPr>
@@ -12135,7 +13166,7 @@
       <w:r>
         <w:rPr>
           <w:rFonts w:ascii="Muli" w:hAnsi="Muli"/>
-          <w:color w:val="C00000"/>
+          <w:color w:val="800000"/>
           <w:sz w:val="32"/>
           <w:szCs w:val="32"/>
         </w:rPr>
@@ -12144,7 +13175,7 @@
       <w:r>
         <w:rPr>
           <w:rFonts w:ascii="Muli" w:hAnsi="Muli"/>
-          <w:color w:val="C00000"/>
+          <w:color w:val="800000"/>
           <w:sz w:val="32"/>
           <w:szCs w:val="32"/>
         </w:rPr>
@@ -12153,149 +13184,632 @@
       <w:r>
         <w:rPr>
           <w:rFonts w:ascii="Muli" w:hAnsi="Muli"/>
-          <w:color w:val="C00000"/>
+          <w:color w:val="800000"/>
           <w:sz w:val="32"/>
           <w:szCs w:val="32"/>
         </w:rPr>
         <w:t xml:space="preserve"> </w:t>
       </w:r>
-      <w:r>
-        <w:rPr>
-          <w:rFonts w:ascii="Muli" w:hAnsi="Muli"/>
-          <w:color w:val="C00000"/>
-          <w:sz w:val="32"/>
-          <w:szCs w:val="32"/>
-        </w:rPr>
-        <w:t>Creació pàgina home amb header, 3 o 4 seccions de informació i footer.</w:t>
-      </w:r>
-    </w:p>
-    <w:p>
-      <w:pPr>
-        <w:rPr>
-          <w:rFonts w:ascii="Muli" w:hAnsi="Muli"/>
-          <w:color w:val="C00000"/>
-          <w:sz w:val="32"/>
-          <w:szCs w:val="32"/>
-        </w:rPr>
-      </w:pPr>
-      <w:r>
-        <w:rPr>
-          <w:rFonts w:ascii="Muli" w:hAnsi="Muli"/>
-          <w:color w:val="C00000"/>
-          <w:sz w:val="32"/>
-          <w:szCs w:val="32"/>
-        </w:rPr>
-        <w:t>6</w:t>
-      </w:r>
-      <w:r>
-        <w:rPr>
-          <w:rFonts w:ascii="Muli" w:hAnsi="Muli"/>
-          <w:color w:val="C00000"/>
+      <w:proofErr w:type="spellStart"/>
+      <w:r>
+        <w:rPr>
+          <w:rFonts w:ascii="Muli" w:hAnsi="Muli"/>
+          <w:color w:val="800000"/>
+          <w:sz w:val="32"/>
+          <w:szCs w:val="32"/>
+        </w:rPr>
+        <w:t>Creació</w:t>
+      </w:r>
+      <w:proofErr w:type="spellEnd"/>
+      <w:r>
+        <w:rPr>
+          <w:rFonts w:ascii="Muli" w:hAnsi="Muli"/>
+          <w:color w:val="800000"/>
+          <w:sz w:val="32"/>
+          <w:szCs w:val="32"/>
+        </w:rPr>
+        <w:t xml:space="preserve"> </w:t>
+      </w:r>
+      <w:proofErr w:type="spellStart"/>
+      <w:r>
+        <w:rPr>
+          <w:rFonts w:ascii="Muli" w:hAnsi="Muli"/>
+          <w:color w:val="800000"/>
+          <w:sz w:val="32"/>
+          <w:szCs w:val="32"/>
+        </w:rPr>
+        <w:t>pàgina</w:t>
+      </w:r>
+      <w:proofErr w:type="spellEnd"/>
+      <w:r>
+        <w:rPr>
+          <w:rFonts w:ascii="Muli" w:hAnsi="Muli"/>
+          <w:color w:val="800000"/>
+          <w:sz w:val="32"/>
+          <w:szCs w:val="32"/>
+        </w:rPr>
+        <w:t xml:space="preserve"> home </w:t>
+      </w:r>
+      <w:proofErr w:type="spellStart"/>
+      <w:r>
+        <w:rPr>
+          <w:rFonts w:ascii="Muli" w:hAnsi="Muli"/>
+          <w:color w:val="800000"/>
+          <w:sz w:val="32"/>
+          <w:szCs w:val="32"/>
+        </w:rPr>
+        <w:t>amb</w:t>
+      </w:r>
+      <w:proofErr w:type="spellEnd"/>
+      <w:r>
+        <w:rPr>
+          <w:rFonts w:ascii="Muli" w:hAnsi="Muli"/>
+          <w:color w:val="800000"/>
+          <w:sz w:val="32"/>
+          <w:szCs w:val="32"/>
+        </w:rPr>
+        <w:t xml:space="preserve"> </w:t>
+      </w:r>
+      <w:proofErr w:type="spellStart"/>
+      <w:r>
+        <w:rPr>
+          <w:rFonts w:ascii="Muli" w:hAnsi="Muli"/>
+          <w:color w:val="800000"/>
+          <w:sz w:val="32"/>
+          <w:szCs w:val="32"/>
+        </w:rPr>
+        <w:t>header</w:t>
+      </w:r>
+      <w:proofErr w:type="spellEnd"/>
+      <w:r>
+        <w:rPr>
+          <w:rFonts w:ascii="Muli" w:hAnsi="Muli"/>
+          <w:color w:val="800000"/>
+          <w:sz w:val="32"/>
+          <w:szCs w:val="32"/>
+        </w:rPr>
+        <w:t xml:space="preserve">, 3 o 4 </w:t>
+      </w:r>
+      <w:proofErr w:type="spellStart"/>
+      <w:r>
+        <w:rPr>
+          <w:rFonts w:ascii="Muli" w:hAnsi="Muli"/>
+          <w:color w:val="800000"/>
+          <w:sz w:val="32"/>
+          <w:szCs w:val="32"/>
+        </w:rPr>
+        <w:t>seccions</w:t>
+      </w:r>
+      <w:proofErr w:type="spellEnd"/>
+      <w:r>
+        <w:rPr>
+          <w:rFonts w:ascii="Muli" w:hAnsi="Muli"/>
+          <w:color w:val="800000"/>
+          <w:sz w:val="32"/>
+          <w:szCs w:val="32"/>
+        </w:rPr>
+        <w:t xml:space="preserve"> de </w:t>
+      </w:r>
+      <w:proofErr w:type="spellStart"/>
+      <w:r>
+        <w:rPr>
+          <w:rFonts w:ascii="Muli" w:hAnsi="Muli"/>
+          <w:color w:val="800000"/>
+          <w:sz w:val="32"/>
+          <w:szCs w:val="32"/>
+        </w:rPr>
+        <w:t>informació</w:t>
+      </w:r>
+      <w:proofErr w:type="spellEnd"/>
+      <w:r>
+        <w:rPr>
+          <w:rFonts w:ascii="Muli" w:hAnsi="Muli"/>
+          <w:color w:val="800000"/>
+          <w:sz w:val="32"/>
+          <w:szCs w:val="32"/>
+        </w:rPr>
+        <w:t xml:space="preserve"> i </w:t>
+      </w:r>
+      <w:proofErr w:type="spellStart"/>
+      <w:r>
+        <w:rPr>
+          <w:rFonts w:ascii="Muli" w:hAnsi="Muli"/>
+          <w:color w:val="800000"/>
+          <w:sz w:val="32"/>
+          <w:szCs w:val="32"/>
+        </w:rPr>
+        <w:t>footer</w:t>
+      </w:r>
+      <w:proofErr w:type="spellEnd"/>
+      <w:r>
+        <w:rPr>
+          <w:rFonts w:ascii="Muli" w:hAnsi="Muli"/>
+          <w:color w:val="800000"/>
           <w:sz w:val="32"/>
           <w:szCs w:val="32"/>
         </w:rPr>
         <w:t>.</w:t>
       </w:r>
-      <w:r>
-        <w:rPr>
-          <w:rFonts w:ascii="Muli" w:hAnsi="Muli"/>
-          <w:color w:val="C00000"/>
-          <w:sz w:val="32"/>
-          <w:szCs w:val="32"/>
-        </w:rPr>
-        <w:t>5</w:t>
-      </w:r>
-      <w:r>
-        <w:rPr>
-          <w:rFonts w:ascii="Muli" w:hAnsi="Muli"/>
-          <w:color w:val="C00000"/>
+    </w:p>
+    <w:p>
+      <w:pPr>
+        <w:rPr>
+          <w:rFonts w:ascii="Muli" w:hAnsi="Muli"/>
+          <w:color w:val="800000"/>
+          <w:sz w:val="32"/>
+          <w:szCs w:val="32"/>
+        </w:rPr>
+      </w:pPr>
+      <w:r>
+        <w:rPr>
+          <w:rFonts w:ascii="Muli" w:hAnsi="Muli"/>
+          <w:color w:val="800000"/>
+          <w:sz w:val="32"/>
+          <w:szCs w:val="32"/>
+        </w:rPr>
+        <w:t>6.5.</w:t>
+      </w:r>
+      <w:r>
+        <w:rPr>
+          <w:rFonts w:ascii="Muli" w:hAnsi="Muli"/>
+          <w:color w:val="800000"/>
+          <w:sz w:val="32"/>
+          <w:szCs w:val="32"/>
+        </w:rPr>
+        <w:t>2</w:t>
+      </w:r>
+      <w:r>
+        <w:rPr>
+          <w:rFonts w:ascii="Muli" w:hAnsi="Muli"/>
+          <w:color w:val="800000"/>
+          <w:sz w:val="32"/>
+          <w:szCs w:val="32"/>
+        </w:rPr>
+        <w:t xml:space="preserve"> </w:t>
+      </w:r>
+      <w:proofErr w:type="spellStart"/>
+      <w:r>
+        <w:rPr>
+          <w:rFonts w:ascii="Muli" w:hAnsi="Muli"/>
+          <w:color w:val="800000"/>
+          <w:sz w:val="32"/>
+          <w:szCs w:val="32"/>
+        </w:rPr>
+        <w:t>Creació</w:t>
+      </w:r>
+      <w:proofErr w:type="spellEnd"/>
+      <w:r>
+        <w:rPr>
+          <w:rFonts w:ascii="Muli" w:hAnsi="Muli"/>
+          <w:color w:val="800000"/>
+          <w:sz w:val="32"/>
+          <w:szCs w:val="32"/>
+        </w:rPr>
+        <w:t xml:space="preserve"> </w:t>
+      </w:r>
+      <w:proofErr w:type="spellStart"/>
+      <w:r>
+        <w:rPr>
+          <w:rFonts w:ascii="Muli" w:hAnsi="Muli"/>
+          <w:color w:val="800000"/>
+          <w:sz w:val="32"/>
+          <w:szCs w:val="32"/>
+        </w:rPr>
+        <w:t>Pàgina</w:t>
+      </w:r>
+      <w:proofErr w:type="spellEnd"/>
+      <w:r>
+        <w:rPr>
+          <w:rFonts w:ascii="Muli" w:hAnsi="Muli"/>
+          <w:color w:val="800000"/>
+          <w:sz w:val="32"/>
+          <w:szCs w:val="32"/>
+        </w:rPr>
+        <w:t xml:space="preserve"> </w:t>
+      </w:r>
+      <w:proofErr w:type="spellStart"/>
+      <w:r>
+        <w:rPr>
+          <w:rFonts w:ascii="Muli" w:hAnsi="Muli"/>
+          <w:color w:val="800000"/>
+          <w:sz w:val="32"/>
+          <w:szCs w:val="32"/>
+        </w:rPr>
+        <w:t>productes</w:t>
+      </w:r>
+      <w:proofErr w:type="spellEnd"/>
+      <w:r>
+        <w:rPr>
+          <w:rFonts w:ascii="Muli" w:hAnsi="Muli"/>
+          <w:color w:val="800000"/>
+          <w:sz w:val="32"/>
+          <w:szCs w:val="32"/>
+        </w:rPr>
+        <w:t xml:space="preserve"> o carta </w:t>
+      </w:r>
+      <w:proofErr w:type="spellStart"/>
+      <w:r>
+        <w:rPr>
+          <w:rFonts w:ascii="Muli" w:hAnsi="Muli"/>
+          <w:color w:val="800000"/>
+          <w:sz w:val="32"/>
+          <w:szCs w:val="32"/>
+        </w:rPr>
+        <w:t>amb</w:t>
+      </w:r>
+      <w:proofErr w:type="spellEnd"/>
+      <w:r>
+        <w:rPr>
+          <w:rFonts w:ascii="Muli" w:hAnsi="Muli"/>
+          <w:color w:val="800000"/>
+          <w:sz w:val="32"/>
+          <w:szCs w:val="32"/>
+        </w:rPr>
+        <w:t xml:space="preserve"> </w:t>
+      </w:r>
+      <w:proofErr w:type="spellStart"/>
+      <w:r>
+        <w:rPr>
+          <w:rFonts w:ascii="Muli" w:hAnsi="Muli"/>
+          <w:color w:val="800000"/>
+          <w:sz w:val="32"/>
+          <w:szCs w:val="32"/>
+        </w:rPr>
+        <w:t>tots</w:t>
+      </w:r>
+      <w:proofErr w:type="spellEnd"/>
+      <w:r>
+        <w:rPr>
+          <w:rFonts w:ascii="Muli" w:hAnsi="Muli"/>
+          <w:color w:val="800000"/>
+          <w:sz w:val="32"/>
+          <w:szCs w:val="32"/>
+        </w:rPr>
+        <w:t xml:space="preserve"> </w:t>
+      </w:r>
+      <w:proofErr w:type="spellStart"/>
+      <w:r>
+        <w:rPr>
+          <w:rFonts w:ascii="Muli" w:hAnsi="Muli"/>
+          <w:color w:val="800000"/>
+          <w:sz w:val="32"/>
+          <w:szCs w:val="32"/>
+        </w:rPr>
+        <w:t>els</w:t>
+      </w:r>
+      <w:proofErr w:type="spellEnd"/>
+      <w:r>
+        <w:rPr>
+          <w:rFonts w:ascii="Muli" w:hAnsi="Muli"/>
+          <w:color w:val="800000"/>
+          <w:sz w:val="32"/>
+          <w:szCs w:val="32"/>
+        </w:rPr>
+        <w:t xml:space="preserve"> </w:t>
+      </w:r>
+      <w:proofErr w:type="spellStart"/>
+      <w:r>
+        <w:rPr>
+          <w:rFonts w:ascii="Muli" w:hAnsi="Muli"/>
+          <w:color w:val="800000"/>
+          <w:sz w:val="32"/>
+          <w:szCs w:val="32"/>
+        </w:rPr>
+        <w:t>productes</w:t>
+      </w:r>
+      <w:proofErr w:type="spellEnd"/>
+      <w:r>
+        <w:rPr>
+          <w:rFonts w:ascii="Muli" w:hAnsi="Muli"/>
+          <w:color w:val="800000"/>
+          <w:sz w:val="32"/>
+          <w:szCs w:val="32"/>
+        </w:rPr>
+        <w:t xml:space="preserve"> que es poden </w:t>
+      </w:r>
+      <w:proofErr w:type="spellStart"/>
+      <w:r>
+        <w:rPr>
+          <w:rFonts w:ascii="Muli" w:hAnsi="Muli"/>
+          <w:color w:val="800000"/>
+          <w:sz w:val="32"/>
+          <w:szCs w:val="32"/>
+        </w:rPr>
+        <w:t>afegir</w:t>
+      </w:r>
+      <w:proofErr w:type="spellEnd"/>
+      <w:r>
+        <w:rPr>
+          <w:rFonts w:ascii="Muli" w:hAnsi="Muli"/>
+          <w:color w:val="800000"/>
           <w:sz w:val="32"/>
           <w:szCs w:val="32"/>
         </w:rPr>
         <w:t>.</w:t>
       </w:r>
-      <w:r>
-        <w:rPr>
-          <w:rFonts w:ascii="Muli" w:hAnsi="Muli"/>
-          <w:color w:val="C00000"/>
-          <w:sz w:val="32"/>
-          <w:szCs w:val="32"/>
-        </w:rPr>
-        <w:t>2</w:t>
-      </w:r>
-      <w:r>
-        <w:rPr>
-          <w:rFonts w:ascii="Muli" w:hAnsi="Muli"/>
-          <w:color w:val="C00000"/>
+    </w:p>
+    <w:p>
+      <w:pPr>
+        <w:rPr>
+          <w:rFonts w:ascii="Muli" w:hAnsi="Muli"/>
+          <w:color w:val="800000"/>
+          <w:sz w:val="32"/>
+          <w:szCs w:val="32"/>
+        </w:rPr>
+      </w:pPr>
+      <w:r>
+        <w:rPr>
+          <w:rFonts w:ascii="Muli" w:hAnsi="Muli"/>
+          <w:color w:val="800000"/>
+          <w:sz w:val="32"/>
+          <w:szCs w:val="32"/>
+        </w:rPr>
+        <w:t>6.5.</w:t>
+      </w:r>
+      <w:r>
+        <w:rPr>
+          <w:rFonts w:ascii="Muli" w:hAnsi="Muli"/>
+          <w:color w:val="800000"/>
+          <w:sz w:val="32"/>
+          <w:szCs w:val="32"/>
+        </w:rPr>
+        <w:t>3</w:t>
+      </w:r>
+      <w:r>
+        <w:rPr>
+          <w:rFonts w:ascii="Muli" w:hAnsi="Muli"/>
+          <w:color w:val="800000"/>
           <w:sz w:val="32"/>
           <w:szCs w:val="32"/>
         </w:rPr>
         <w:t xml:space="preserve"> </w:t>
       </w:r>
-      <w:r>
-        <w:rPr>
-          <w:rFonts w:ascii="Muli" w:hAnsi="Muli"/>
-          <w:color w:val="C00000"/>
-          <w:sz w:val="32"/>
-          <w:szCs w:val="32"/>
-        </w:rPr>
-        <w:t>Creació Pàgina productes o carta amb tots els productes que es poden afegir.</w:t>
-      </w:r>
-    </w:p>
-    <w:p>
-      <w:pPr>
-        <w:rPr>
-          <w:rFonts w:ascii="Muli" w:hAnsi="Muli"/>
-          <w:color w:val="C00000"/>
-          <w:sz w:val="32"/>
-          <w:szCs w:val="32"/>
-        </w:rPr>
-      </w:pPr>
-      <w:r>
-        <w:rPr>
-          <w:rFonts w:ascii="Muli" w:hAnsi="Muli"/>
-          <w:color w:val="C00000"/>
-          <w:sz w:val="32"/>
-          <w:szCs w:val="32"/>
-        </w:rPr>
-        <w:t>6</w:t>
-      </w:r>
-      <w:r>
-        <w:rPr>
-          <w:rFonts w:ascii="Muli" w:hAnsi="Muli"/>
-          <w:color w:val="C00000"/>
+      <w:proofErr w:type="spellStart"/>
+      <w:r>
+        <w:rPr>
+          <w:rFonts w:ascii="Muli" w:hAnsi="Muli"/>
+          <w:color w:val="800000"/>
+          <w:sz w:val="32"/>
+          <w:szCs w:val="32"/>
+        </w:rPr>
+        <w:t>Creació</w:t>
+      </w:r>
+      <w:proofErr w:type="spellEnd"/>
+      <w:r>
+        <w:rPr>
+          <w:rFonts w:ascii="Muli" w:hAnsi="Muli"/>
+          <w:color w:val="800000"/>
+          <w:sz w:val="32"/>
+          <w:szCs w:val="32"/>
+        </w:rPr>
+        <w:t xml:space="preserve"> </w:t>
+      </w:r>
+      <w:r>
+        <w:rPr>
+          <w:rFonts w:ascii="Muli" w:hAnsi="Muli"/>
+          <w:color w:val="800000"/>
+          <w:sz w:val="32"/>
+          <w:szCs w:val="32"/>
+        </w:rPr>
+        <w:t>pá</w:t>
+      </w:r>
+      <w:r>
+        <w:rPr>
+          <w:rFonts w:ascii="Muli" w:hAnsi="Muli"/>
+          <w:color w:val="800000"/>
+          <w:sz w:val="32"/>
+          <w:szCs w:val="32"/>
+        </w:rPr>
+        <w:t>gina f</w:t>
+      </w:r>
+      <w:proofErr w:type="spellStart"/>
+      <w:r>
+        <w:rPr>
+          <w:rFonts w:ascii="Muli" w:hAnsi="Muli"/>
+          <w:color w:val="800000"/>
+          <w:sz w:val="32"/>
+          <w:szCs w:val="32"/>
+        </w:rPr>
+        <w:t>inalitzar</w:t>
+      </w:r>
+      <w:proofErr w:type="spellEnd"/>
+      <w:r>
+        <w:rPr>
+          <w:rFonts w:ascii="Muli" w:hAnsi="Muli"/>
+          <w:color w:val="800000"/>
+          <w:sz w:val="32"/>
+          <w:szCs w:val="32"/>
+        </w:rPr>
+        <w:t xml:space="preserve"> compra </w:t>
+      </w:r>
+      <w:proofErr w:type="spellStart"/>
+      <w:r>
+        <w:rPr>
+          <w:rFonts w:ascii="Muli" w:hAnsi="Muli"/>
+          <w:color w:val="800000"/>
+          <w:sz w:val="32"/>
+          <w:szCs w:val="32"/>
+        </w:rPr>
+        <w:t>amb</w:t>
+      </w:r>
+      <w:proofErr w:type="spellEnd"/>
+      <w:r>
+        <w:rPr>
+          <w:rFonts w:ascii="Muli" w:hAnsi="Muli"/>
+          <w:color w:val="800000"/>
+          <w:sz w:val="32"/>
+          <w:szCs w:val="32"/>
+        </w:rPr>
+        <w:t xml:space="preserve"> </w:t>
+      </w:r>
+      <w:proofErr w:type="spellStart"/>
+      <w:r>
+        <w:rPr>
+          <w:rFonts w:ascii="Muli" w:hAnsi="Muli"/>
+          <w:color w:val="800000"/>
+          <w:sz w:val="32"/>
+          <w:szCs w:val="32"/>
+        </w:rPr>
+        <w:t>els</w:t>
+      </w:r>
+      <w:proofErr w:type="spellEnd"/>
+      <w:r>
+        <w:rPr>
+          <w:rFonts w:ascii="Muli" w:hAnsi="Muli"/>
+          <w:color w:val="800000"/>
+          <w:sz w:val="32"/>
+          <w:szCs w:val="32"/>
+        </w:rPr>
+        <w:t xml:space="preserve"> </w:t>
+      </w:r>
+      <w:proofErr w:type="spellStart"/>
+      <w:r>
+        <w:rPr>
+          <w:rFonts w:ascii="Muli" w:hAnsi="Muli"/>
+          <w:color w:val="800000"/>
+          <w:sz w:val="32"/>
+          <w:szCs w:val="32"/>
+        </w:rPr>
+        <w:t>productes</w:t>
+      </w:r>
+      <w:proofErr w:type="spellEnd"/>
+      <w:r>
+        <w:rPr>
+          <w:rFonts w:ascii="Muli" w:hAnsi="Muli"/>
+          <w:color w:val="800000"/>
+          <w:sz w:val="32"/>
+          <w:szCs w:val="32"/>
+        </w:rPr>
+        <w:t xml:space="preserve"> </w:t>
+      </w:r>
+      <w:proofErr w:type="spellStart"/>
+      <w:r>
+        <w:rPr>
+          <w:rFonts w:ascii="Muli" w:hAnsi="Muli"/>
+          <w:color w:val="800000"/>
+          <w:sz w:val="32"/>
+          <w:szCs w:val="32"/>
+        </w:rPr>
+        <w:t>afegits</w:t>
+      </w:r>
+      <w:proofErr w:type="spellEnd"/>
+      <w:r>
+        <w:rPr>
+          <w:rFonts w:ascii="Muli" w:hAnsi="Muli"/>
+          <w:color w:val="800000"/>
+          <w:sz w:val="32"/>
+          <w:szCs w:val="32"/>
+        </w:rPr>
+        <w:t xml:space="preserve"> i </w:t>
+      </w:r>
+      <w:proofErr w:type="spellStart"/>
+      <w:r>
+        <w:rPr>
+          <w:rFonts w:ascii="Muli" w:hAnsi="Muli"/>
+          <w:color w:val="800000"/>
+          <w:sz w:val="32"/>
+          <w:szCs w:val="32"/>
+        </w:rPr>
+        <w:t>opció</w:t>
+      </w:r>
+      <w:proofErr w:type="spellEnd"/>
+      <w:r>
+        <w:rPr>
+          <w:rFonts w:ascii="Muli" w:hAnsi="Muli"/>
+          <w:color w:val="800000"/>
+          <w:sz w:val="32"/>
+          <w:szCs w:val="32"/>
+        </w:rPr>
+        <w:t xml:space="preserve"> de </w:t>
+      </w:r>
+      <w:r>
+        <w:rPr>
+          <w:rFonts w:ascii="Muli" w:hAnsi="Muli"/>
+          <w:color w:val="800000"/>
+          <w:sz w:val="32"/>
+          <w:szCs w:val="32"/>
+        </w:rPr>
+        <w:t xml:space="preserve">finalizar </w:t>
+      </w:r>
+      <w:r>
+        <w:rPr>
+          <w:rFonts w:ascii="Muli" w:hAnsi="Muli"/>
+          <w:color w:val="800000"/>
+          <w:sz w:val="32"/>
+          <w:szCs w:val="32"/>
+        </w:rPr>
+        <w:t xml:space="preserve">compra </w:t>
+      </w:r>
+      <w:proofErr w:type="spellStart"/>
+      <w:r>
+        <w:rPr>
+          <w:rFonts w:ascii="Muli" w:hAnsi="Muli"/>
+          <w:color w:val="800000"/>
+          <w:sz w:val="32"/>
+          <w:szCs w:val="32"/>
+        </w:rPr>
+        <w:t>amb</w:t>
+      </w:r>
+      <w:proofErr w:type="spellEnd"/>
+      <w:r>
+        <w:rPr>
+          <w:rFonts w:ascii="Muli" w:hAnsi="Muli"/>
+          <w:color w:val="800000"/>
+          <w:sz w:val="32"/>
+          <w:szCs w:val="32"/>
+        </w:rPr>
+        <w:t xml:space="preserve"> preu i </w:t>
+      </w:r>
+      <w:proofErr w:type="spellStart"/>
+      <w:r>
+        <w:rPr>
+          <w:rFonts w:ascii="Muli" w:hAnsi="Muli"/>
+          <w:color w:val="800000"/>
+          <w:sz w:val="32"/>
+          <w:szCs w:val="32"/>
+        </w:rPr>
+        <w:t>impostos</w:t>
+      </w:r>
+      <w:proofErr w:type="spellEnd"/>
+      <w:r>
+        <w:rPr>
+          <w:rFonts w:ascii="Muli" w:hAnsi="Muli"/>
+          <w:color w:val="800000"/>
           <w:sz w:val="32"/>
           <w:szCs w:val="32"/>
         </w:rPr>
         <w:t>.</w:t>
       </w:r>
-      <w:r>
-        <w:rPr>
-          <w:rFonts w:ascii="Muli" w:hAnsi="Muli"/>
-          <w:color w:val="C00000"/>
-          <w:sz w:val="32"/>
-          <w:szCs w:val="32"/>
-        </w:rPr>
-        <w:t>5</w:t>
-      </w:r>
-      <w:r>
-        <w:rPr>
-          <w:rFonts w:ascii="Muli" w:hAnsi="Muli"/>
-          <w:color w:val="C00000"/>
-          <w:sz w:val="32"/>
-          <w:szCs w:val="32"/>
-        </w:rPr>
-        <w:t>.</w:t>
-      </w:r>
-      <w:r>
-        <w:rPr>
-          <w:rFonts w:ascii="Muli" w:hAnsi="Muli"/>
-          <w:color w:val="C00000"/>
-          <w:sz w:val="32"/>
-          <w:szCs w:val="32"/>
-        </w:rPr>
-        <w:t>3</w:t>
-      </w:r>
+    </w:p>
+    <w:p>
+      <w:pPr>
+        <w:rPr>
+          <w:rFonts w:ascii="Muli" w:hAnsi="Muli"/>
+          <w:color w:val="C00000"/>
+          <w:sz w:val="32"/>
+          <w:szCs w:val="32"/>
+        </w:rPr>
+      </w:pPr>
+      <w:r>
+        <w:rPr>
+          <w:rFonts w:ascii="Muli" w:hAnsi="Muli"/>
+          <w:color w:val="C00000"/>
+          <w:sz w:val="32"/>
+          <w:szCs w:val="32"/>
+        </w:rPr>
+        <w:t xml:space="preserve">6.6 </w:t>
+      </w:r>
+      <w:proofErr w:type="spellStart"/>
+      <w:r>
+        <w:rPr>
+          <w:rFonts w:ascii="Muli" w:hAnsi="Muli"/>
+          <w:color w:val="C00000"/>
+          <w:sz w:val="32"/>
+          <w:szCs w:val="32"/>
+        </w:rPr>
+        <w:t>Realització</w:t>
+      </w:r>
+      <w:proofErr w:type="spellEnd"/>
       <w:r>
         <w:rPr>
           <w:rFonts w:ascii="Muli" w:hAnsi="Muli"/>
@@ -12305,79 +13819,17 @@
         </w:rPr>
         <w:t xml:space="preserve"> </w:t>
       </w:r>
-      <w:r>
-        <w:rPr>
-          <w:rFonts w:ascii="Muli" w:hAnsi="Muli"/>
-          <w:color w:val="C00000"/>
-          <w:sz w:val="32"/>
-          <w:szCs w:val="32"/>
-        </w:rPr>
-        <w:t xml:space="preserve">Creació </w:t>
-      </w:r>
-      <w:r>
-        <w:rPr>
-          <w:rFonts w:ascii="Muli" w:hAnsi="Muli"/>
-          <w:color w:val="C00000"/>
-          <w:sz w:val="32"/>
-          <w:szCs w:val="32"/>
-        </w:rPr>
-        <w:t>pá</w:t>
-      </w:r>
-      <w:r>
-        <w:rPr>
-          <w:rFonts w:ascii="Muli" w:hAnsi="Muli"/>
-          <w:color w:val="C00000"/>
-          <w:sz w:val="32"/>
-          <w:szCs w:val="32"/>
-        </w:rPr>
-        <w:t xml:space="preserve">gina finalitzar compra amb els productes afegits i opció de </w:t>
-      </w:r>
-      <w:r>
-        <w:rPr>
-          <w:rFonts w:ascii="Muli" w:hAnsi="Muli"/>
-          <w:color w:val="C00000"/>
-          <w:sz w:val="32"/>
-          <w:szCs w:val="32"/>
-        </w:rPr>
-        <w:t xml:space="preserve">finalizar </w:t>
-      </w:r>
-      <w:r>
-        <w:rPr>
-          <w:rFonts w:ascii="Muli" w:hAnsi="Muli"/>
-          <w:color w:val="C00000"/>
-          <w:sz w:val="32"/>
-          <w:szCs w:val="32"/>
-        </w:rPr>
-        <w:t>compra amb preu i impostos.</w:t>
-      </w:r>
-    </w:p>
-    <w:p>
-      <w:pPr>
-        <w:rPr>
-          <w:rFonts w:ascii="Muli" w:hAnsi="Muli"/>
-          <w:color w:val="C00000"/>
-          <w:sz w:val="32"/>
-          <w:szCs w:val="32"/>
-        </w:rPr>
-      </w:pPr>
-      <w:r>
-        <w:rPr>
-          <w:rFonts w:ascii="Muli" w:hAnsi="Muli"/>
-          <w:color w:val="C00000"/>
-          <w:sz w:val="32"/>
-          <w:szCs w:val="32"/>
-        </w:rPr>
-        <w:t xml:space="preserve">6.6 </w:t>
-      </w:r>
-      <w:r>
-        <w:rPr>
-          <w:rFonts w:ascii="Muli" w:hAnsi="Muli"/>
-          <w:color w:val="C00000"/>
-          <w:sz w:val="32"/>
-          <w:szCs w:val="32"/>
-        </w:rPr>
-        <w:t>Realització d’un anàlisi heurístic amb el target corresponent per valorar l’UX/UI</w:t>
-      </w:r>
+      <w:proofErr w:type="spellStart"/>
+      <w:r>
+        <w:rPr>
+          <w:rFonts w:ascii="Muli" w:hAnsi="Muli"/>
+          <w:color w:val="C00000"/>
+          <w:sz w:val="32"/>
+          <w:szCs w:val="32"/>
+        </w:rPr>
+        <w:t>d’un</w:t>
+      </w:r>
+      <w:proofErr w:type="spellEnd"/>
       <w:r>
         <w:rPr>
           <w:rFonts w:ascii="Muli" w:hAnsi="Muli"/>
@@ -12387,14 +13839,163 @@
         </w:rPr>
         <w:t xml:space="preserve"> </w:t>
       </w:r>
-      <w:r>
-        <w:rPr>
-          <w:rFonts w:ascii="Muli" w:hAnsi="Muli"/>
-          <w:color w:val="C00000"/>
-          <w:sz w:val="32"/>
-          <w:szCs w:val="32"/>
-        </w:rPr>
-        <w:t>del resultat final.</w:t>
+      <w:proofErr w:type="spellStart"/>
+      <w:r>
+        <w:rPr>
+          <w:rFonts w:ascii="Muli" w:hAnsi="Muli"/>
+          <w:color w:val="C00000"/>
+          <w:sz w:val="32"/>
+          <w:szCs w:val="32"/>
+        </w:rPr>
+        <w:t>anàlisi</w:t>
+      </w:r>
+      <w:proofErr w:type="spellEnd"/>
+      <w:r>
+        <w:rPr>
+          <w:rFonts w:ascii="Muli" w:hAnsi="Muli"/>
+          <w:color w:val="C00000"/>
+          <w:sz w:val="32"/>
+          <w:szCs w:val="32"/>
+        </w:rPr>
+        <w:t xml:space="preserve"> </w:t>
+      </w:r>
+      <w:proofErr w:type="spellStart"/>
+      <w:r>
+        <w:rPr>
+          <w:rFonts w:ascii="Muli" w:hAnsi="Muli"/>
+          <w:color w:val="C00000"/>
+          <w:sz w:val="32"/>
+          <w:szCs w:val="32"/>
+        </w:rPr>
+        <w:t>heurístic</w:t>
+      </w:r>
+      <w:proofErr w:type="spellEnd"/>
+      <w:r>
+        <w:rPr>
+          <w:rFonts w:ascii="Muli" w:hAnsi="Muli"/>
+          <w:color w:val="C00000"/>
+          <w:sz w:val="32"/>
+          <w:szCs w:val="32"/>
+        </w:rPr>
+        <w:t xml:space="preserve"> </w:t>
+      </w:r>
+      <w:proofErr w:type="spellStart"/>
+      <w:r>
+        <w:rPr>
+          <w:rFonts w:ascii="Muli" w:hAnsi="Muli"/>
+          <w:color w:val="C00000"/>
+          <w:sz w:val="32"/>
+          <w:szCs w:val="32"/>
+        </w:rPr>
+        <w:t>amb</w:t>
+      </w:r>
+      <w:proofErr w:type="spellEnd"/>
+      <w:r>
+        <w:rPr>
+          <w:rFonts w:ascii="Muli" w:hAnsi="Muli"/>
+          <w:color w:val="C00000"/>
+          <w:sz w:val="32"/>
+          <w:szCs w:val="32"/>
+        </w:rPr>
+        <w:t xml:space="preserve"> el </w:t>
+      </w:r>
+      <w:proofErr w:type="gramStart"/>
+      <w:r>
+        <w:rPr>
+          <w:rFonts w:ascii="Muli" w:hAnsi="Muli"/>
+          <w:color w:val="C00000"/>
+          <w:sz w:val="32"/>
+          <w:szCs w:val="32"/>
+        </w:rPr>
+        <w:t>target</w:t>
+      </w:r>
+      <w:proofErr w:type="gramEnd"/>
+      <w:r>
+        <w:rPr>
+          <w:rFonts w:ascii="Muli" w:hAnsi="Muli"/>
+          <w:color w:val="C00000"/>
+          <w:sz w:val="32"/>
+          <w:szCs w:val="32"/>
+        </w:rPr>
+        <w:t xml:space="preserve"> </w:t>
+      </w:r>
+      <w:proofErr w:type="spellStart"/>
+      <w:r>
+        <w:rPr>
+          <w:rFonts w:ascii="Muli" w:hAnsi="Muli"/>
+          <w:color w:val="C00000"/>
+          <w:sz w:val="32"/>
+          <w:szCs w:val="32"/>
+        </w:rPr>
+        <w:t>corresponent</w:t>
+      </w:r>
+      <w:proofErr w:type="spellEnd"/>
+      <w:r>
+        <w:rPr>
+          <w:rFonts w:ascii="Muli" w:hAnsi="Muli"/>
+          <w:color w:val="C00000"/>
+          <w:sz w:val="32"/>
+          <w:szCs w:val="32"/>
+        </w:rPr>
+        <w:t xml:space="preserve"> per valorar </w:t>
+      </w:r>
+      <w:proofErr w:type="spellStart"/>
+      <w:r>
+        <w:rPr>
+          <w:rFonts w:ascii="Muli" w:hAnsi="Muli"/>
+          <w:color w:val="C00000"/>
+          <w:sz w:val="32"/>
+          <w:szCs w:val="32"/>
+        </w:rPr>
+        <w:t>l’UX</w:t>
+      </w:r>
+      <w:proofErr w:type="spellEnd"/>
+      <w:r>
+        <w:rPr>
+          <w:rFonts w:ascii="Muli" w:hAnsi="Muli"/>
+          <w:color w:val="C00000"/>
+          <w:sz w:val="32"/>
+          <w:szCs w:val="32"/>
+        </w:rPr>
+        <w:t>/UI</w:t>
+      </w:r>
+      <w:r>
+        <w:rPr>
+          <w:rFonts w:ascii="Muli" w:hAnsi="Muli"/>
+          <w:color w:val="C00000"/>
+          <w:sz w:val="32"/>
+          <w:szCs w:val="32"/>
+        </w:rPr>
+        <w:t xml:space="preserve"> </w:t>
+      </w:r>
+      <w:r>
+        <w:rPr>
+          <w:rFonts w:ascii="Muli" w:hAnsi="Muli"/>
+          <w:color w:val="C00000"/>
+          <w:sz w:val="32"/>
+          <w:szCs w:val="32"/>
+        </w:rPr>
+        <w:t xml:space="preserve">del </w:t>
+      </w:r>
+      <w:proofErr w:type="spellStart"/>
+      <w:r>
+        <w:rPr>
+          <w:rFonts w:ascii="Muli" w:hAnsi="Muli"/>
+          <w:color w:val="C00000"/>
+          <w:sz w:val="32"/>
+          <w:szCs w:val="32"/>
+        </w:rPr>
+        <w:t>resultat</w:t>
+      </w:r>
+      <w:proofErr w:type="spellEnd"/>
+      <w:r>
+        <w:rPr>
+          <w:rFonts w:ascii="Muli" w:hAnsi="Muli"/>
+          <w:color w:val="C00000"/>
+          <w:sz w:val="32"/>
+          <w:szCs w:val="32"/>
+        </w:rPr>
+        <w:t xml:space="preserve"> final.</w:t>
       </w:r>
     </w:p>
     <w:p>
@@ -12427,8 +14028,9 @@
           <w:sz w:val="36"/>
           <w:szCs w:val="36"/>
         </w:rPr>
-        <w:t>7 Resulta</w:t>
-      </w:r>
+        <w:t xml:space="preserve">7 </w:t>
+      </w:r>
+      <w:proofErr w:type="gramStart"/>
       <w:r>
         <w:rPr>
           <w:rFonts w:ascii="Muli" w:hAnsi="Muli"/>
@@ -12438,7 +14040,7 @@
           <w:sz w:val="36"/>
           <w:szCs w:val="36"/>
         </w:rPr>
-        <w:t>do</w:t>
+        <w:t>Resulta</w:t>
       </w:r>
       <w:r>
         <w:rPr>
@@ -12449,8 +14051,9 @@
           <w:sz w:val="36"/>
           <w:szCs w:val="36"/>
         </w:rPr>
-        <w:t xml:space="preserve"> </w:t>
-      </w:r>
+        <w:t>do</w:t>
+      </w:r>
+      <w:proofErr w:type="gramEnd"/>
       <w:r>
         <w:rPr>
           <w:rFonts w:ascii="Muli" w:hAnsi="Muli"/>
@@ -12460,7 +14063,7 @@
           <w:sz w:val="36"/>
           <w:szCs w:val="36"/>
         </w:rPr>
-        <w:t>f</w:t>
+        <w:t xml:space="preserve"> </w:t>
       </w:r>
       <w:r>
         <w:rPr>
@@ -12471,154 +14074,9 @@
           <w:sz w:val="36"/>
           <w:szCs w:val="36"/>
         </w:rPr>
-        <w:t>inal</w:t>
-      </w:r>
-    </w:p>
-    <w:p>
-      <w:pPr>
-        <w:rPr>
-          <w:rFonts w:ascii="Muli" w:hAnsi="Muli"/>
-          <w:sz w:val="24"/>
-          <w:szCs w:val="24"/>
-        </w:rPr>
-      </w:pPr>
-      <w:r>
-        <w:rPr>
-          <w:rFonts w:ascii="Muli" w:hAnsi="Muli"/>
-          <w:sz w:val="24"/>
-          <w:szCs w:val="24"/>
-        </w:rPr>
-        <w:t>Resultat final de la web amb captures.</w:t>
-      </w:r>
-    </w:p>
-    <w:p>
-      <w:pPr>
-        <w:rPr>
-          <w:rFonts w:ascii="Muli" w:hAnsi="Muli"/>
-          <w:sz w:val="24"/>
-          <w:szCs w:val="24"/>
-        </w:rPr>
-      </w:pPr>
-    </w:p>
-    <w:p>
-      <w:pPr>
-        <w:rPr>
-          <w:rFonts w:ascii="Muli" w:hAnsi="Muli"/>
-          <w:sz w:val="24"/>
-          <w:szCs w:val="24"/>
-        </w:rPr>
-      </w:pPr>
-    </w:p>
-    <w:p>
-      <w:pPr>
-        <w:rPr>
-          <w:rFonts w:ascii="Muli" w:hAnsi="Muli"/>
-          <w:sz w:val="24"/>
-          <w:szCs w:val="24"/>
-        </w:rPr>
-      </w:pPr>
-    </w:p>
-    <w:p>
-      <w:pPr>
-        <w:rPr>
-          <w:rFonts w:ascii="Muli" w:hAnsi="Muli"/>
-          <w:sz w:val="24"/>
-          <w:szCs w:val="24"/>
-        </w:rPr>
-      </w:pPr>
-    </w:p>
-    <w:p>
-      <w:pPr>
-        <w:rPr>
-          <w:rFonts w:ascii="Muli" w:hAnsi="Muli"/>
-          <w:sz w:val="24"/>
-          <w:szCs w:val="24"/>
-        </w:rPr>
-      </w:pPr>
-    </w:p>
-    <w:p>
-      <w:pPr>
-        <w:rPr>
-          <w:rFonts w:ascii="Muli" w:hAnsi="Muli"/>
-          <w:sz w:val="24"/>
-          <w:szCs w:val="24"/>
-        </w:rPr>
-      </w:pPr>
-    </w:p>
-    <w:p>
-      <w:pPr>
-        <w:rPr>
-          <w:rFonts w:ascii="Muli" w:hAnsi="Muli"/>
-          <w:sz w:val="24"/>
-          <w:szCs w:val="24"/>
-        </w:rPr>
-      </w:pPr>
-    </w:p>
-    <w:p>
-      <w:pPr>
-        <w:rPr>
-          <w:rFonts w:ascii="Muli" w:hAnsi="Muli"/>
-          <w:sz w:val="24"/>
-          <w:szCs w:val="24"/>
-        </w:rPr>
-      </w:pPr>
-    </w:p>
-    <w:p>
-      <w:pPr>
-        <w:rPr>
-          <w:rFonts w:ascii="Muli" w:hAnsi="Muli"/>
-          <w:sz w:val="24"/>
-          <w:szCs w:val="24"/>
-        </w:rPr>
-      </w:pPr>
-    </w:p>
-    <w:p>
-      <w:pPr>
-        <w:rPr>
-          <w:rFonts w:ascii="Muli" w:hAnsi="Muli"/>
-          <w:sz w:val="24"/>
-          <w:szCs w:val="24"/>
-        </w:rPr>
-      </w:pPr>
-    </w:p>
-    <w:p>
-      <w:pPr>
-        <w:rPr>
-          <w:rFonts w:ascii="Muli" w:hAnsi="Muli"/>
-          <w:sz w:val="24"/>
-          <w:szCs w:val="24"/>
-        </w:rPr>
-      </w:pPr>
-    </w:p>
-    <w:p>
-      <w:pPr>
-        <w:rPr>
-          <w:rFonts w:ascii="Muli" w:hAnsi="Muli"/>
-          <w:sz w:val="24"/>
-          <w:szCs w:val="24"/>
-        </w:rPr>
-      </w:pPr>
-    </w:p>
-    <w:p>
-      <w:pPr>
-        <w:rPr>
-          <w:rFonts w:ascii="Muli" w:hAnsi="Muli"/>
-          <w:sz w:val="24"/>
-          <w:szCs w:val="24"/>
-        </w:rPr>
-      </w:pPr>
-    </w:p>
-    <w:p>
-      <w:pPr>
-        <w:rPr>
-          <w:rFonts w:ascii="Muli" w:hAnsi="Muli"/>
-          <w:sz w:val="24"/>
-          <w:szCs w:val="24"/>
-        </w:rPr>
-      </w:pPr>
-    </w:p>
-    <w:p>
-      <w:pPr>
+        <w:t>f</w:t>
+      </w:r>
+      <w:r>
         <w:rPr>
           <w:rFonts w:ascii="Muli" w:hAnsi="Muli"/>
           <w:b/>
@@ -12627,8 +14085,182 @@
           <w:sz w:val="36"/>
           <w:szCs w:val="36"/>
         </w:rPr>
-      </w:pPr>
-      <w:r>
+        <w:t>inal</w:t>
+      </w:r>
+    </w:p>
+    <w:p>
+      <w:pPr>
+        <w:rPr>
+          <w:rFonts w:ascii="Muli" w:hAnsi="Muli"/>
+          <w:sz w:val="24"/>
+          <w:szCs w:val="24"/>
+        </w:rPr>
+      </w:pPr>
+      <w:proofErr w:type="spellStart"/>
+      <w:r>
+        <w:rPr>
+          <w:rFonts w:ascii="Muli" w:hAnsi="Muli"/>
+          <w:sz w:val="24"/>
+          <w:szCs w:val="24"/>
+        </w:rPr>
+        <w:t>Resultat</w:t>
+      </w:r>
+      <w:proofErr w:type="spellEnd"/>
+      <w:r>
+        <w:rPr>
+          <w:rFonts w:ascii="Muli" w:hAnsi="Muli"/>
+          <w:sz w:val="24"/>
+          <w:szCs w:val="24"/>
+        </w:rPr>
+        <w:t xml:space="preserve"> final de la web </w:t>
+      </w:r>
+      <w:proofErr w:type="spellStart"/>
+      <w:r>
+        <w:rPr>
+          <w:rFonts w:ascii="Muli" w:hAnsi="Muli"/>
+          <w:sz w:val="24"/>
+          <w:szCs w:val="24"/>
+        </w:rPr>
+        <w:t>amb</w:t>
+      </w:r>
+      <w:proofErr w:type="spellEnd"/>
+      <w:r>
+        <w:rPr>
+          <w:rFonts w:ascii="Muli" w:hAnsi="Muli"/>
+          <w:sz w:val="24"/>
+          <w:szCs w:val="24"/>
+        </w:rPr>
+        <w:t xml:space="preserve"> captures.</w:t>
+      </w:r>
+    </w:p>
+    <w:p>
+      <w:pPr>
+        <w:rPr>
+          <w:rFonts w:ascii="Muli" w:hAnsi="Muli"/>
+          <w:sz w:val="24"/>
+          <w:szCs w:val="24"/>
+        </w:rPr>
+      </w:pPr>
+    </w:p>
+    <w:p>
+      <w:pPr>
+        <w:rPr>
+          <w:rFonts w:ascii="Muli" w:hAnsi="Muli"/>
+          <w:sz w:val="24"/>
+          <w:szCs w:val="24"/>
+        </w:rPr>
+      </w:pPr>
+    </w:p>
+    <w:p>
+      <w:pPr>
+        <w:rPr>
+          <w:rFonts w:ascii="Muli" w:hAnsi="Muli"/>
+          <w:sz w:val="24"/>
+          <w:szCs w:val="24"/>
+        </w:rPr>
+      </w:pPr>
+    </w:p>
+    <w:p>
+      <w:pPr>
+        <w:rPr>
+          <w:rFonts w:ascii="Muli" w:hAnsi="Muli"/>
+          <w:sz w:val="24"/>
+          <w:szCs w:val="24"/>
+        </w:rPr>
+      </w:pPr>
+    </w:p>
+    <w:p>
+      <w:pPr>
+        <w:rPr>
+          <w:rFonts w:ascii="Muli" w:hAnsi="Muli"/>
+          <w:sz w:val="24"/>
+          <w:szCs w:val="24"/>
+        </w:rPr>
+      </w:pPr>
+    </w:p>
+    <w:p>
+      <w:pPr>
+        <w:rPr>
+          <w:rFonts w:ascii="Muli" w:hAnsi="Muli"/>
+          <w:sz w:val="24"/>
+          <w:szCs w:val="24"/>
+        </w:rPr>
+      </w:pPr>
+    </w:p>
+    <w:p>
+      <w:pPr>
+        <w:rPr>
+          <w:rFonts w:ascii="Muli" w:hAnsi="Muli"/>
+          <w:sz w:val="24"/>
+          <w:szCs w:val="24"/>
+        </w:rPr>
+      </w:pPr>
+    </w:p>
+    <w:p>
+      <w:pPr>
+        <w:rPr>
+          <w:rFonts w:ascii="Muli" w:hAnsi="Muli"/>
+          <w:sz w:val="24"/>
+          <w:szCs w:val="24"/>
+        </w:rPr>
+      </w:pPr>
+    </w:p>
+    <w:p>
+      <w:pPr>
+        <w:rPr>
+          <w:rFonts w:ascii="Muli" w:hAnsi="Muli"/>
+          <w:sz w:val="24"/>
+          <w:szCs w:val="24"/>
+        </w:rPr>
+      </w:pPr>
+    </w:p>
+    <w:p>
+      <w:pPr>
+        <w:rPr>
+          <w:rFonts w:ascii="Muli" w:hAnsi="Muli"/>
+          <w:sz w:val="24"/>
+          <w:szCs w:val="24"/>
+        </w:rPr>
+      </w:pPr>
+    </w:p>
+    <w:p>
+      <w:pPr>
+        <w:rPr>
+          <w:rFonts w:ascii="Muli" w:hAnsi="Muli"/>
+          <w:sz w:val="24"/>
+          <w:szCs w:val="24"/>
+        </w:rPr>
+      </w:pPr>
+    </w:p>
+    <w:p>
+      <w:pPr>
+        <w:rPr>
+          <w:rFonts w:ascii="Muli" w:hAnsi="Muli"/>
+          <w:sz w:val="24"/>
+          <w:szCs w:val="24"/>
+        </w:rPr>
+      </w:pPr>
+    </w:p>
+    <w:p>
+      <w:pPr>
+        <w:rPr>
+          <w:rFonts w:ascii="Muli" w:hAnsi="Muli"/>
+          <w:sz w:val="24"/>
+          <w:szCs w:val="24"/>
+        </w:rPr>
+      </w:pPr>
+    </w:p>
+    <w:p>
+      <w:pPr>
+        <w:rPr>
+          <w:rFonts w:ascii="Muli" w:hAnsi="Muli"/>
+          <w:sz w:val="24"/>
+          <w:szCs w:val="24"/>
+        </w:rPr>
+      </w:pPr>
+    </w:p>
+    <w:p>
+      <w:pPr>
         <w:rPr>
           <w:rFonts w:ascii="Muli" w:hAnsi="Muli"/>
           <w:b/>
@@ -12637,8 +14269,7 @@
           <w:sz w:val="36"/>
           <w:szCs w:val="36"/>
         </w:rPr>
-        <w:t>8 Conclusion</w:t>
-      </w:r>
+      </w:pPr>
       <w:r>
         <w:rPr>
           <w:rFonts w:ascii="Muli" w:hAnsi="Muli"/>
@@ -12648,8 +14279,9 @@
           <w:sz w:val="36"/>
           <w:szCs w:val="36"/>
         </w:rPr>
-        <w:t>e</w:t>
-      </w:r>
+        <w:t xml:space="preserve">8 </w:t>
+      </w:r>
+      <w:proofErr w:type="gramStart"/>
       <w:r>
         <w:rPr>
           <w:rFonts w:ascii="Muli" w:hAnsi="Muli"/>
@@ -12659,7 +14291,7 @@
           <w:sz w:val="36"/>
           <w:szCs w:val="36"/>
         </w:rPr>
-        <w:t>s</w:t>
+        <w:t>Conclusion</w:t>
       </w:r>
       <w:r>
         <w:rPr>
@@ -12670,6 +14302,29 @@
           <w:sz w:val="36"/>
           <w:szCs w:val="36"/>
         </w:rPr>
+        <w:t>e</w:t>
+      </w:r>
+      <w:r>
+        <w:rPr>
+          <w:rFonts w:ascii="Muli" w:hAnsi="Muli"/>
+          <w:b/>
+          <w:bCs/>
+          <w:color w:val="C00000"/>
+          <w:sz w:val="36"/>
+          <w:szCs w:val="36"/>
+        </w:rPr>
+        <w:t>s</w:t>
+      </w:r>
+      <w:proofErr w:type="gramEnd"/>
+      <w:r>
+        <w:rPr>
+          <w:rFonts w:ascii="Muli" w:hAnsi="Muli"/>
+          <w:b/>
+          <w:bCs/>
+          <w:color w:val="C00000"/>
+          <w:sz w:val="36"/>
+          <w:szCs w:val="36"/>
+        </w:rPr>
         <w:cr/>
       </w:r>
     </w:p>
@@ -12798,6 +14453,7 @@
         </w:rPr>
         <w:t xml:space="preserve"> asimismo en ambas de modalidades; </w:t>
       </w:r>
+      <w:proofErr w:type="spellStart"/>
       <w:r>
         <w:rPr>
           <w:rFonts w:ascii="Muli" w:hAnsi="Muli"/>
@@ -12808,6 +14464,7 @@
         </w:rPr>
         <w:t>front-end</w:t>
       </w:r>
+      <w:proofErr w:type="spellEnd"/>
       <w:r>
         <w:rPr>
           <w:rFonts w:ascii="Muli" w:hAnsi="Muli"/>
@@ -12824,116 +14481,9 @@
           <w:sz w:val="24"/>
           <w:szCs w:val="24"/>
         </w:rPr>
-        <w:t>back-end</w:t>
-      </w:r>
-      <w:r>
-        <w:rPr>
-          <w:rFonts w:ascii="Muli" w:hAnsi="Muli"/>
-          <w:sz w:val="24"/>
-          <w:szCs w:val="24"/>
-        </w:rPr>
-        <w:t>.</w:t>
-      </w:r>
-    </w:p>
-    <w:p>
-      <w:pPr>
-        <w:ind w:left="708"/>
-        <w:rPr>
-          <w:rFonts w:ascii="Muli" w:hAnsi="Muli"/>
-          <w:sz w:val="24"/>
-          <w:szCs w:val="24"/>
-        </w:rPr>
-      </w:pPr>
-    </w:p>
-    <w:p>
-      <w:pPr>
-        <w:ind w:left="708"/>
-        <w:rPr>
-          <w:rFonts w:ascii="Muli" w:hAnsi="Muli"/>
-          <w:sz w:val="24"/>
-          <w:szCs w:val="24"/>
-        </w:rPr>
-      </w:pPr>
-      <w:r>
-        <w:rPr>
-          <w:rFonts w:ascii="Muli" w:hAnsi="Muli"/>
-          <w:sz w:val="24"/>
-          <w:szCs w:val="24"/>
-        </w:rPr>
-        <w:t>El resultado de esto es</w:t>
-      </w:r>
-      <w:r>
-        <w:rPr>
-          <w:rFonts w:ascii="Muli" w:hAnsi="Muli"/>
-          <w:sz w:val="24"/>
-          <w:szCs w:val="24"/>
-        </w:rPr>
-        <w:t xml:space="preserve"> una página web </w:t>
-      </w:r>
-      <w:r>
-        <w:rPr>
-          <w:rFonts w:ascii="Muli" w:hAnsi="Muli"/>
-          <w:sz w:val="24"/>
-          <w:szCs w:val="24"/>
-        </w:rPr>
-        <w:t>con cara y ojos</w:t>
-      </w:r>
-      <w:r>
-        <w:rPr>
-          <w:rFonts w:ascii="Muli" w:hAnsi="Muli"/>
-          <w:sz w:val="24"/>
-          <w:szCs w:val="24"/>
-        </w:rPr>
-        <w:t xml:space="preserve">, segura </w:t>
-      </w:r>
-      <w:r>
-        <w:rPr>
-          <w:rFonts w:ascii="Muli" w:hAnsi="Muli"/>
-          <w:sz w:val="24"/>
-          <w:szCs w:val="24"/>
-        </w:rPr>
-        <w:t xml:space="preserve">en muchos aspectos e incluso funcional. </w:t>
-      </w:r>
-      <w:r>
-        <w:rPr>
-          <w:rFonts w:ascii="Muli" w:hAnsi="Muli"/>
-          <w:sz w:val="24"/>
-          <w:szCs w:val="24"/>
-        </w:rPr>
-        <w:t xml:space="preserve">El diseño de la página web es atractivo y </w:t>
-      </w:r>
-      <w:r>
-        <w:rPr>
-          <w:rFonts w:ascii="Muli" w:hAnsi="Muli"/>
-          <w:sz w:val="24"/>
-          <w:szCs w:val="24"/>
-        </w:rPr>
-        <w:t xml:space="preserve">en mi perspectiva muy cercano a lo que trataba de conseguir, en cuanto </w:t>
-      </w:r>
-      <w:r>
-        <w:rPr>
-          <w:rFonts w:ascii="Muli" w:hAnsi="Muli"/>
-          <w:sz w:val="24"/>
-          <w:szCs w:val="24"/>
-        </w:rPr>
-        <w:t>la parte</w:t>
-      </w:r>
-      <w:r>
-        <w:rPr>
-          <w:rFonts w:ascii="Muli" w:hAnsi="Muli"/>
-          <w:sz w:val="24"/>
-          <w:szCs w:val="24"/>
-        </w:rPr>
-        <w:t xml:space="preserve"> del</w:t>
-      </w:r>
-      <w:r>
-        <w:rPr>
-          <w:rFonts w:ascii="Muli" w:hAnsi="Muli"/>
-          <w:sz w:val="24"/>
-          <w:szCs w:val="24"/>
-        </w:rPr>
-        <w:t xml:space="preserve"> </w:t>
-      </w:r>
+        <w:t>back-</w:t>
+      </w:r>
+      <w:proofErr w:type="spellStart"/>
       <w:r>
         <w:rPr>
           <w:rFonts w:ascii="Muli" w:hAnsi="Muli"/>
@@ -12942,7 +14492,108 @@
           <w:sz w:val="24"/>
           <w:szCs w:val="24"/>
         </w:rPr>
-        <w:t>back-end</w:t>
+        <w:t>end</w:t>
+      </w:r>
+      <w:proofErr w:type="spellEnd"/>
+      <w:r>
+        <w:rPr>
+          <w:rFonts w:ascii="Muli" w:hAnsi="Muli"/>
+          <w:sz w:val="24"/>
+          <w:szCs w:val="24"/>
+        </w:rPr>
+        <w:t>.</w:t>
+      </w:r>
+    </w:p>
+    <w:p>
+      <w:pPr>
+        <w:ind w:left="708"/>
+        <w:rPr>
+          <w:rFonts w:ascii="Muli" w:hAnsi="Muli"/>
+          <w:sz w:val="24"/>
+          <w:szCs w:val="24"/>
+        </w:rPr>
+      </w:pPr>
+    </w:p>
+    <w:p>
+      <w:pPr>
+        <w:ind w:left="708"/>
+        <w:rPr>
+          <w:rFonts w:ascii="Muli" w:hAnsi="Muli"/>
+          <w:sz w:val="24"/>
+          <w:szCs w:val="24"/>
+        </w:rPr>
+      </w:pPr>
+      <w:r>
+        <w:rPr>
+          <w:rFonts w:ascii="Muli" w:hAnsi="Muli"/>
+          <w:sz w:val="24"/>
+          <w:szCs w:val="24"/>
+        </w:rPr>
+        <w:t>El resultado de esto es</w:t>
+      </w:r>
+      <w:r>
+        <w:rPr>
+          <w:rFonts w:ascii="Muli" w:hAnsi="Muli"/>
+          <w:sz w:val="24"/>
+          <w:szCs w:val="24"/>
+        </w:rPr>
+        <w:t xml:space="preserve"> una página web </w:t>
+      </w:r>
+      <w:r>
+        <w:rPr>
+          <w:rFonts w:ascii="Muli" w:hAnsi="Muli"/>
+          <w:sz w:val="24"/>
+          <w:szCs w:val="24"/>
+        </w:rPr>
+        <w:t>con cara y ojos</w:t>
+      </w:r>
+      <w:r>
+        <w:rPr>
+          <w:rFonts w:ascii="Muli" w:hAnsi="Muli"/>
+          <w:sz w:val="24"/>
+          <w:szCs w:val="24"/>
+        </w:rPr>
+        <w:t xml:space="preserve">, segura </w:t>
+      </w:r>
+      <w:r>
+        <w:rPr>
+          <w:rFonts w:ascii="Muli" w:hAnsi="Muli"/>
+          <w:sz w:val="24"/>
+          <w:szCs w:val="24"/>
+        </w:rPr>
+        <w:t xml:space="preserve">en muchos aspectos e incluso funcional. </w:t>
+      </w:r>
+      <w:r>
+        <w:rPr>
+          <w:rFonts w:ascii="Muli" w:hAnsi="Muli"/>
+          <w:sz w:val="24"/>
+          <w:szCs w:val="24"/>
+        </w:rPr>
+        <w:t xml:space="preserve">El diseño de la página web es atractivo y </w:t>
+      </w:r>
+      <w:r>
+        <w:rPr>
+          <w:rFonts w:ascii="Muli" w:hAnsi="Muli"/>
+          <w:sz w:val="24"/>
+          <w:szCs w:val="24"/>
+        </w:rPr>
+        <w:t xml:space="preserve">en mi perspectiva muy cercano a lo que trataba de conseguir, en cuanto </w:t>
+      </w:r>
+      <w:r>
+        <w:rPr>
+          <w:rFonts w:ascii="Muli" w:hAnsi="Muli"/>
+          <w:sz w:val="24"/>
+          <w:szCs w:val="24"/>
+        </w:rPr>
+        <w:t>la parte</w:t>
+      </w:r>
+      <w:r>
+        <w:rPr>
+          <w:rFonts w:ascii="Muli" w:hAnsi="Muli"/>
+          <w:sz w:val="24"/>
+          <w:szCs w:val="24"/>
+        </w:rPr>
+        <w:t xml:space="preserve"> del</w:t>
       </w:r>
       <w:r>
         <w:rPr>
@@ -12951,86 +14602,6 @@
           <w:szCs w:val="24"/>
         </w:rPr>
         <w:t xml:space="preserve"> </w:t>
-      </w:r>
-      <w:r>
-        <w:rPr>
-          <w:rFonts w:ascii="Muli" w:hAnsi="Muli"/>
-          <w:sz w:val="24"/>
-          <w:szCs w:val="24"/>
-        </w:rPr>
-        <w:t>simplemente me doy por satisfecho con que funcione y cumpla los requisitos</w:t>
-      </w:r>
-      <w:r>
-        <w:rPr>
-          <w:rFonts w:ascii="Muli" w:hAnsi="Muli"/>
-          <w:sz w:val="24"/>
-          <w:szCs w:val="24"/>
-        </w:rPr>
-        <w:t xml:space="preserve">. </w:t>
-      </w:r>
-    </w:p>
-    <w:p>
-      <w:pPr>
-        <w:ind w:left="708"/>
-        <w:rPr>
-          <w:rFonts w:ascii="Muli" w:hAnsi="Muli"/>
-          <w:sz w:val="24"/>
-          <w:szCs w:val="24"/>
-        </w:rPr>
-      </w:pPr>
-    </w:p>
-    <w:p>
-      <w:pPr>
-        <w:ind w:left="708"/>
-        <w:rPr>
-          <w:rFonts w:ascii="Muli" w:hAnsi="Muli"/>
-          <w:sz w:val="24"/>
-          <w:szCs w:val="24"/>
-        </w:rPr>
-      </w:pPr>
-      <w:r>
-        <w:rPr>
-          <w:rFonts w:ascii="Muli" w:hAnsi="Muli"/>
-          <w:sz w:val="24"/>
-          <w:szCs w:val="24"/>
-        </w:rPr>
-        <w:t>Para mejorar el proyecto, se podrían añadir nuevas funcionalidades, optimizar el rendimiento y realizar pruebas de seguridad</w:t>
-      </w:r>
-      <w:r>
-        <w:rPr>
-          <w:rFonts w:ascii="Muli" w:hAnsi="Muli"/>
-          <w:sz w:val="24"/>
-          <w:szCs w:val="24"/>
-        </w:rPr>
-        <w:t>, pero la falta de tiempo niega todas estas posibilidades sino también tener una mejor versión de todo lo requerido por defecto.</w:t>
-      </w:r>
-    </w:p>
-    <w:p>
-      <w:pPr>
-        <w:ind w:left="708"/>
-        <w:rPr>
-          <w:rFonts w:ascii="Muli" w:hAnsi="Muli"/>
-          <w:sz w:val="24"/>
-          <w:szCs w:val="24"/>
-        </w:rPr>
-      </w:pPr>
-    </w:p>
-    <w:p>
-      <w:pPr>
-        <w:ind w:left="708"/>
-        <w:rPr>
-          <w:rFonts w:ascii="Muli" w:hAnsi="Muli"/>
-          <w:sz w:val="24"/>
-          <w:szCs w:val="24"/>
-        </w:rPr>
-      </w:pPr>
-      <w:r>
-        <w:rPr>
-          <w:rFonts w:ascii="Muli" w:hAnsi="Muli"/>
-          <w:sz w:val="24"/>
-          <w:szCs w:val="24"/>
-        </w:rPr>
-        <w:t xml:space="preserve">En lo personal mi grado de satisfacción se cierne en lo aprendido, pero por otro lado no ha sido de mi máximo agrado la forma de organizar la parte de desarrollo pues se nos han dado a conocer requisitos del proyecto a fecha muy cercana de la entrega final, por ejemplo, las sesiones de usuario o las </w:t>
       </w:r>
       <w:r>
         <w:rPr>
@@ -13040,6 +14611,116 @@
           <w:sz w:val="24"/>
           <w:szCs w:val="24"/>
         </w:rPr>
+        <w:t>back-</w:t>
+      </w:r>
+      <w:proofErr w:type="spellStart"/>
+      <w:r>
+        <w:rPr>
+          <w:rFonts w:ascii="Muli" w:hAnsi="Muli"/>
+          <w:i/>
+          <w:iCs/>
+          <w:sz w:val="24"/>
+          <w:szCs w:val="24"/>
+        </w:rPr>
+        <w:t>end</w:t>
+      </w:r>
+      <w:proofErr w:type="spellEnd"/>
+      <w:r>
+        <w:rPr>
+          <w:rFonts w:ascii="Muli" w:hAnsi="Muli"/>
+          <w:sz w:val="24"/>
+          <w:szCs w:val="24"/>
+        </w:rPr>
+        <w:t xml:space="preserve"> </w:t>
+      </w:r>
+      <w:r>
+        <w:rPr>
+          <w:rFonts w:ascii="Muli" w:hAnsi="Muli"/>
+          <w:sz w:val="24"/>
+          <w:szCs w:val="24"/>
+        </w:rPr>
+        <w:t>simplemente me doy por satisfecho con que funcione y cumpla los requisitos</w:t>
+      </w:r>
+      <w:r>
+        <w:rPr>
+          <w:rFonts w:ascii="Muli" w:hAnsi="Muli"/>
+          <w:sz w:val="24"/>
+          <w:szCs w:val="24"/>
+        </w:rPr>
+        <w:t xml:space="preserve">. </w:t>
+      </w:r>
+    </w:p>
+    <w:p>
+      <w:pPr>
+        <w:ind w:left="708"/>
+        <w:rPr>
+          <w:rFonts w:ascii="Muli" w:hAnsi="Muli"/>
+          <w:sz w:val="24"/>
+          <w:szCs w:val="24"/>
+        </w:rPr>
+      </w:pPr>
+    </w:p>
+    <w:p>
+      <w:pPr>
+        <w:ind w:left="708"/>
+        <w:rPr>
+          <w:rFonts w:ascii="Muli" w:hAnsi="Muli"/>
+          <w:sz w:val="24"/>
+          <w:szCs w:val="24"/>
+        </w:rPr>
+      </w:pPr>
+      <w:r>
+        <w:rPr>
+          <w:rFonts w:ascii="Muli" w:hAnsi="Muli"/>
+          <w:sz w:val="24"/>
+          <w:szCs w:val="24"/>
+        </w:rPr>
+        <w:t>Para mejorar el proyecto, se podrían añadir nuevas funcionalidades, optimizar el rendimiento y realizar pruebas de seguridad</w:t>
+      </w:r>
+      <w:r>
+        <w:rPr>
+          <w:rFonts w:ascii="Muli" w:hAnsi="Muli"/>
+          <w:sz w:val="24"/>
+          <w:szCs w:val="24"/>
+        </w:rPr>
+        <w:t>, pero la falta de tiempo niega todas estas posibilidades sino también tener una mejor versión de todo lo requerido por defecto.</w:t>
+      </w:r>
+    </w:p>
+    <w:p>
+      <w:pPr>
+        <w:ind w:left="708"/>
+        <w:rPr>
+          <w:rFonts w:ascii="Muli" w:hAnsi="Muli"/>
+          <w:sz w:val="24"/>
+          <w:szCs w:val="24"/>
+        </w:rPr>
+      </w:pPr>
+    </w:p>
+    <w:p>
+      <w:pPr>
+        <w:ind w:left="708"/>
+        <w:rPr>
+          <w:rFonts w:ascii="Muli" w:hAnsi="Muli"/>
+          <w:sz w:val="24"/>
+          <w:szCs w:val="24"/>
+        </w:rPr>
+      </w:pPr>
+      <w:r>
+        <w:rPr>
+          <w:rFonts w:ascii="Muli" w:hAnsi="Muli"/>
+          <w:sz w:val="24"/>
+          <w:szCs w:val="24"/>
+        </w:rPr>
+        <w:t xml:space="preserve">En lo personal mi grado de satisfacción se cierne en lo aprendido, pero por otro lado no ha sido de mi máximo agrado la forma de organizar la parte de desarrollo pues se nos han dado a conocer requisitos del proyecto a fecha muy cercana de la entrega final, por ejemplo, las sesiones de usuario o las </w:t>
+      </w:r>
+      <w:r>
+        <w:rPr>
+          <w:rFonts w:ascii="Muli" w:hAnsi="Muli"/>
+          <w:i/>
+          <w:iCs/>
+          <w:sz w:val="24"/>
+          <w:szCs w:val="24"/>
+        </w:rPr>
         <w:t>cookies</w:t>
       </w:r>
       <w:r>
@@ -13143,8 +14824,9 @@
           <w:sz w:val="36"/>
           <w:szCs w:val="36"/>
         </w:rPr>
-        <w:t>9 Refer</w:t>
-      </w:r>
+        <w:t xml:space="preserve">9 </w:t>
+      </w:r>
+      <w:proofErr w:type="gramStart"/>
       <w:r>
         <w:rPr>
           <w:rFonts w:ascii="Muli" w:hAnsi="Muli"/>
@@ -13154,7 +14836,7 @@
           <w:sz w:val="36"/>
           <w:szCs w:val="36"/>
         </w:rPr>
-        <w:t>e</w:t>
+        <w:t>Refer</w:t>
       </w:r>
       <w:r>
         <w:rPr>
@@ -13165,7 +14847,7 @@
           <w:sz w:val="36"/>
           <w:szCs w:val="36"/>
         </w:rPr>
-        <w:t>nci</w:t>
+        <w:t>e</w:t>
       </w:r>
       <w:r>
         <w:rPr>
@@ -13176,7 +14858,7 @@
           <w:sz w:val="36"/>
           <w:szCs w:val="36"/>
         </w:rPr>
-        <w:t>a</w:t>
+        <w:t>nci</w:t>
       </w:r>
       <w:r>
         <w:rPr>
@@ -13187,8 +14869,20 @@
           <w:sz w:val="36"/>
           <w:szCs w:val="36"/>
         </w:rPr>
+        <w:t>a</w:t>
+      </w:r>
+      <w:r>
+        <w:rPr>
+          <w:rFonts w:ascii="Muli" w:hAnsi="Muli"/>
+          <w:b/>
+          <w:bCs/>
+          <w:color w:val="C00000"/>
+          <w:sz w:val="36"/>
+          <w:szCs w:val="36"/>
+        </w:rPr>
         <w:t>s</w:t>
       </w:r>
+      <w:proofErr w:type="gramEnd"/>
     </w:p>
     <w:p>
       <w:pPr>
@@ -13364,13 +15058,41 @@
           <w:szCs w:val="24"/>
         </w:rPr>
       </w:pPr>
-      <w:r>
-        <w:rPr>
-          <w:rFonts w:ascii="Muli" w:hAnsi="Muli"/>
-          <w:sz w:val="24"/>
-          <w:szCs w:val="24"/>
-        </w:rPr>
-        <w:t xml:space="preserve">Derlin (2023, 12 de diciembre). Obtener el favicon de </w:t>
+      <w:proofErr w:type="spellStart"/>
+      <w:r>
+        <w:rPr>
+          <w:rFonts w:ascii="Muli" w:hAnsi="Muli"/>
+          <w:sz w:val="24"/>
+          <w:szCs w:val="24"/>
+        </w:rPr>
+        <w:t>Derlin</w:t>
+      </w:r>
+      <w:proofErr w:type="spellEnd"/>
+      <w:r>
+        <w:rPr>
+          <w:rFonts w:ascii="Muli" w:hAnsi="Muli"/>
+          <w:sz w:val="24"/>
+          <w:szCs w:val="24"/>
+        </w:rPr>
+        <w:t xml:space="preserve"> (2023, 12 de diciembre). Obtener el </w:t>
+      </w:r>
+      <w:proofErr w:type="spellStart"/>
+      <w:r>
+        <w:rPr>
+          <w:rFonts w:ascii="Muli" w:hAnsi="Muli"/>
+          <w:sz w:val="24"/>
+          <w:szCs w:val="24"/>
+        </w:rPr>
+        <w:t>favicon</w:t>
+      </w:r>
+      <w:proofErr w:type="spellEnd"/>
+      <w:r>
+        <w:rPr>
+          <w:rFonts w:ascii="Muli" w:hAnsi="Muli"/>
+          <w:sz w:val="24"/>
+          <w:szCs w:val="24"/>
+        </w:rPr>
+        <w:t xml:space="preserve"> de </w:t>
       </w:r>
       <w:r>
         <w:rPr>
@@ -13427,13 +15149,23 @@
           <w:szCs w:val="24"/>
         </w:rPr>
       </w:pPr>
-      <w:r>
-        <w:rPr>
-          <w:rFonts w:ascii="Muli" w:hAnsi="Muli"/>
-          <w:sz w:val="24"/>
-          <w:szCs w:val="24"/>
-        </w:rPr>
-        <w:t>Pixlr (2023, 12 de diciembre). Edit</w:t>
+      <w:proofErr w:type="spellStart"/>
+      <w:r>
+        <w:rPr>
+          <w:rFonts w:ascii="Muli" w:hAnsi="Muli"/>
+          <w:sz w:val="24"/>
+          <w:szCs w:val="24"/>
+        </w:rPr>
+        <w:t>Pixlr</w:t>
+      </w:r>
+      <w:proofErr w:type="spellEnd"/>
+      <w:r>
+        <w:rPr>
+          <w:rFonts w:ascii="Muli" w:hAnsi="Muli"/>
+          <w:sz w:val="24"/>
+          <w:szCs w:val="24"/>
+        </w:rPr>
+        <w:t xml:space="preserve"> (2023, 12 de diciembre). Edit</w:t>
       </w:r>
       <w:r>
         <w:rPr>
@@ -13623,7 +15355,25 @@
           <w:szCs w:val="24"/>
         </w:rPr>
         <w:lastRenderedPageBreak/>
-        <w:t xml:space="preserve">Codea App (2023, Diciembre 12). </w:t>
+        <w:t xml:space="preserve">Codea App (2023, </w:t>
+      </w:r>
+      <w:proofErr w:type="gramStart"/>
+      <w:r>
+        <w:rPr>
+          <w:rFonts w:ascii="Muli" w:hAnsi="Muli"/>
+          <w:sz w:val="24"/>
+          <w:szCs w:val="24"/>
+        </w:rPr>
+        <w:t>Diciembre</w:t>
+      </w:r>
+      <w:proofErr w:type="gramEnd"/>
+      <w:r>
+        <w:rPr>
+          <w:rFonts w:ascii="Muli" w:hAnsi="Muli"/>
+          <w:sz w:val="24"/>
+          <w:szCs w:val="24"/>
+        </w:rPr>
+        <w:t xml:space="preserve"> 12). </w:t>
       </w:r>
       <w:r>
         <w:rPr>
@@ -13729,6 +15479,7 @@
           <w:szCs w:val="24"/>
         </w:rPr>
       </w:pPr>
+      <w:proofErr w:type="spellStart"/>
       <w:r>
         <w:rPr>
           <w:rFonts w:ascii="Muli" w:hAnsi="Muli"/>
@@ -13743,7 +15494,16 @@
           <w:sz w:val="24"/>
           <w:szCs w:val="24"/>
         </w:rPr>
-        <w:t xml:space="preserve">eeCodeCamp (2023, 12 de diciembre). Guía </w:t>
+        <w:t>eeCodeCamp</w:t>
+      </w:r>
+      <w:proofErr w:type="spellEnd"/>
+      <w:r>
+        <w:rPr>
+          <w:rFonts w:ascii="Muli" w:hAnsi="Muli"/>
+          <w:sz w:val="24"/>
+          <w:szCs w:val="24"/>
+        </w:rPr>
+        <w:t xml:space="preserve"> (2023, 12 de diciembre). Guía </w:t>
       </w:r>
       <w:r>
         <w:rPr>
@@ -14047,21 +15807,21 @@
         <v:path o:extrusionok="f" gradientshapeok="t" o:connecttype="rect"/>
         <o:lock v:ext="edit" aspectratio="t"/>
       </v:shapetype>
-      <v:shape id="_x0000_i1263" type="#_x0000_t75" style="width:768.15pt;height:735.75pt" o:bullet="t">
+      <v:shape id="_x0000_i1275" type="#_x0000_t75" style="width:768.15pt;height:735.75pt" o:bullet="t">
         <v:imagedata r:id="rId1" o:title="149488-d31b31"/>
       </v:shape>
     </w:pict>
   </w:numPicBullet>
   <w:numPicBullet w:numPicBulletId="1">
     <w:pict>
-      <v:shape id="_x0000_i1264" type="#_x0000_t75" style="width:703.4pt;height:199.4pt" o:bullet="t">
+      <v:shape id="_x0000_i1276" type="#_x0000_t75" style="width:703.4pt;height:199.4pt" o:bullet="t">
         <v:imagedata r:id="rId2" o:title="LOGO_PRIMOR_JEJE2-removebg-preview"/>
       </v:shape>
     </w:pict>
   </w:numPicBullet>
   <w:numPicBullet w:numPicBulletId="2">
     <w:pict>
-      <v:shape id="_x0000_i1265" type="#_x0000_t75" style="width:11.1pt;height:11.1pt" o:bullet="t">
+      <v:shape id="_x0000_i1277" type="#_x0000_t75" style="width:11.1pt;height:11.1pt" o:bullet="t">
         <v:imagedata r:id="rId3" o:title="mso4163"/>
       </v:shape>
     </w:pict>

</xml_diff>